<commit_message>
Device: minor tweaks to doc, voltage level. Agent: bug fixes Docs: tutorial v2
</commit_message>
<xml_diff>
--- a/docs/build description.docx
+++ b/docs/build description.docx
@@ -23,8 +23,22 @@
         <w:t>When Elizabeth and I got to talking about friends, neighbors, parents, and children we worry about, there was a theme: if we knew they were ok, it would be enough. The hard part is in not knowing if they came home last night or got up this morning.</w:t>
       </w:r>
       <w:r>
-        <w:t xml:space="preserve"> Elizabeth and I talked about the device, what we wanted it to do, on my [embedded software podcast](</w:t>
-      </w:r>
+        <w:t xml:space="preserve"> Elizabeth and I </w:t>
+      </w:r>
+      <w:r>
+        <w:t>worked out</w:t>
+      </w:r>
+      <w:r>
+        <w:t xml:space="preserve"> what we wanted it to do </w:t>
+      </w:r>
+      <w:r>
+        <w:t>on my [embedded software podcast</w:t>
+      </w:r>
+      <w:proofErr w:type="gramStart"/>
+      <w:r>
+        <w:t>](</w:t>
+      </w:r>
+      <w:proofErr w:type="gramEnd"/>
       <w:r>
         <w:t xml:space="preserve"> </w:t>
       </w:r>
@@ -164,7 +178,12 @@
         <w:t xml:space="preserve"> Of course, you coul</w:t>
       </w:r>
       <w:r>
-        <w:t>d put it on their refrigerator so</w:t>
+        <w:t>d put it on their</w:t>
+      </w:r>
+      <w:bookmarkStart w:id="0" w:name="_GoBack"/>
+      <w:bookmarkEnd w:id="0"/>
+      <w:r>
+        <w:t xml:space="preserve"> refrigerator so</w:t>
       </w:r>
       <w:r>
         <w:t xml:space="preserve"> </w:t>
@@ -362,7 +381,23 @@
     </w:p>
     <w:p>
       <w:r>
-        <w:t>&lt;script src="</w:t>
+        <w:t>&lt;</w:t>
+      </w:r>
+      <w:proofErr w:type="gramStart"/>
+      <w:r>
+        <w:t>script</w:t>
+      </w:r>
+      <w:proofErr w:type="gramEnd"/>
+      <w:r>
+        <w:t xml:space="preserve"> </w:t>
+      </w:r>
+      <w:proofErr w:type="spellStart"/>
+      <w:r>
+        <w:t>src</w:t>
+      </w:r>
+      <w:proofErr w:type="spellEnd"/>
+      <w:r>
+        <w:t>="</w:t>
       </w:r>
       <w:r>
         <w:t>https://www.sparkfun.com/wish_lists/69936</w:t>
@@ -476,7 +511,7 @@
           <wp:inline distT="0" distB="0" distL="0" distR="0">
             <wp:extent cx="5947410" cy="4295140"/>
             <wp:effectExtent l="0" t="0" r="0" b="0"/>
-            <wp:docPr id="2" name="Picture 2" descr="C:\FDrive\ayok\git\docs\connection plan.jpg"/>
+            <wp:docPr id="1" name="Picture 1" descr="C:\FDrive\ayok\git\docs\connection plan.jpg"/>
             <wp:cNvGraphicFramePr>
               <a:graphicFrameLocks xmlns:a="http://schemas.openxmlformats.org/drawingml/2006/main" noChangeAspect="1"/>
             </wp:cNvGraphicFramePr>
@@ -560,7 +595,15 @@
         </w:numPr>
       </w:pPr>
       <w:r>
-        <w:t xml:space="preserve">Breakoff 9 pins on the header, solder those on to the Imp breakout board. </w:t>
+        <w:t xml:space="preserve">Breakoff 9 pins on the </w:t>
+      </w:r>
+      <w:proofErr w:type="gramStart"/>
+      <w:r>
+        <w:t>header,</w:t>
+      </w:r>
+      <w:proofErr w:type="gramEnd"/>
+      <w:r>
+        <w:t xml:space="preserve"> solder those on to the Imp breakout board. </w:t>
       </w:r>
     </w:p>
     <w:p>
@@ -572,7 +615,15 @@
         </w:numPr>
       </w:pPr>
       <w:r>
-        <w:t>Since you’ll need two ground wires (one for the accel, one for then LED), cut the end off of one jumper wire, strip the coating, and solder it to the Imp breakout board. (We can wait to hot glue until the jumper wires are in place.)</w:t>
+        <w:t xml:space="preserve">Since you’ll need two ground wires (one for the </w:t>
+      </w:r>
+      <w:proofErr w:type="spellStart"/>
+      <w:r>
+        <w:t>accel</w:t>
+      </w:r>
+      <w:proofErr w:type="spellEnd"/>
+      <w:r>
+        <w:t>, one for then LED), cut the end off of one jumper wire, strip the coating, and solder it to the Imp breakout board. (We can wait to hot glue until the jumper wires are in place.)</w:t>
       </w:r>
     </w:p>
     <w:p>
@@ -584,7 +635,15 @@
         </w:numPr>
       </w:pPr>
       <w:r>
-        <w:t>Solder 6 pin header on to the accelerometer.</w:t>
+        <w:t xml:space="preserve">Solder 6 pin </w:t>
+      </w:r>
+      <w:proofErr w:type="gramStart"/>
+      <w:r>
+        <w:t>header</w:t>
+      </w:r>
+      <w:proofErr w:type="gramEnd"/>
+      <w:r>
+        <w:t xml:space="preserve"> on to the accelerometer.</w:t>
       </w:r>
     </w:p>
     <w:p>
@@ -723,8 +782,13 @@
             <w:tcW w:w="0" w:type="auto"/>
           </w:tcPr>
           <w:p>
+            <w:proofErr w:type="spellStart"/>
             <w:r>
-              <w:t>Accel’s I1</w:t>
+              <w:t>Accel’s</w:t>
+            </w:r>
+            <w:proofErr w:type="spellEnd"/>
+            <w:r>
+              <w:t xml:space="preserve"> I1</w:t>
             </w:r>
           </w:p>
         </w:tc>
@@ -891,8 +955,13 @@
             <w:tcW w:w="0" w:type="auto"/>
           </w:tcPr>
           <w:p>
+            <w:proofErr w:type="spellStart"/>
             <w:r>
-              <w:t>Accel’s SCL</w:t>
+              <w:t>Accel’s</w:t>
+            </w:r>
+            <w:proofErr w:type="spellEnd"/>
+            <w:r>
+              <w:t xml:space="preserve"> SCL</w:t>
             </w:r>
           </w:p>
         </w:tc>
@@ -933,8 +1002,13 @@
             <w:tcW w:w="0" w:type="auto"/>
           </w:tcPr>
           <w:p>
+            <w:proofErr w:type="spellStart"/>
             <w:r>
-              <w:t>Accel’s SDA</w:t>
+              <w:t>Accel’s</w:t>
+            </w:r>
+            <w:proofErr w:type="spellEnd"/>
+            <w:r>
+              <w:t xml:space="preserve"> SDA</w:t>
             </w:r>
           </w:p>
         </w:tc>
@@ -975,8 +1049,13 @@
             <w:tcW w:w="0" w:type="auto"/>
           </w:tcPr>
           <w:p>
+            <w:proofErr w:type="spellStart"/>
             <w:r>
-              <w:t>Accel’s 3.3V</w:t>
+              <w:t>Accel’s</w:t>
+            </w:r>
+            <w:proofErr w:type="spellEnd"/>
+            <w:r>
+              <w:t xml:space="preserve"> 3.3V</w:t>
             </w:r>
           </w:p>
         </w:tc>
@@ -1017,8 +1096,13 @@
             <w:tcW w:w="0" w:type="auto"/>
           </w:tcPr>
           <w:p>
+            <w:proofErr w:type="spellStart"/>
             <w:r>
-              <w:t>Accel’s GND</w:t>
+              <w:t>Accel’s</w:t>
+            </w:r>
+            <w:proofErr w:type="spellEnd"/>
+            <w:r>
+              <w:t xml:space="preserve"> GND</w:t>
             </w:r>
           </w:p>
           <w:p>
@@ -1063,8 +1147,13 @@
         <w:lastRenderedPageBreak/>
         <w:t>[</w:t>
       </w:r>
-      <w:r>
-        <w:t>are-you-ok wiring.jpg</w:t>
+      <w:proofErr w:type="gramStart"/>
+      <w:r>
+        <w:t>are-you-ok</w:t>
+      </w:r>
+      <w:proofErr w:type="gramEnd"/>
+      <w:r>
+        <w:t xml:space="preserve"> wiring.jpg</w:t>
       </w:r>
       <w:r>
         <w:t>]</w:t>
@@ -1134,8 +1223,6 @@
       <w:r>
         <w:t xml:space="preserve">tra ground wire is soldered on and this is ready for a battery connection to be soldered on. </w:t>
       </w:r>
-      <w:bookmarkStart w:id="0" w:name="_GoBack"/>
-      <w:bookmarkEnd w:id="0"/>
     </w:p>
     <w:p>
       <w:pPr>
@@ -1156,7 +1243,15 @@
         <w:t xml:space="preserve">f you haven’t used the Electric Imp, go see the </w:t>
       </w:r>
       <w:r>
-        <w:t>[Electric Imp Hook Up Guide] (</w:t>
+        <w:t xml:space="preserve">[Electric Imp Hook </w:t>
+      </w:r>
+      <w:proofErr w:type="gramStart"/>
+      <w:r>
+        <w:t>Up</w:t>
+      </w:r>
+      <w:proofErr w:type="gramEnd"/>
+      <w:r>
+        <w:t xml:space="preserve"> Guide] (</w:t>
       </w:r>
       <w:hyperlink r:id="rId16" w:history="1">
         <w:r>
@@ -1170,10 +1265,7 @@
         <w:t xml:space="preserve">. You can use that code with this </w:t>
       </w:r>
       <w:r>
-        <w:t xml:space="preserve">system set up as described. It will blink red </w:t>
-      </w:r>
-      <w:r>
-        <w:t xml:space="preserve">if you change all instances of </w:t>
+        <w:t xml:space="preserve">system set up as described. It will blink red if you change all instances of </w:t>
       </w:r>
       <w:r>
         <w:t>hardware.pin1</w:t>
@@ -1267,7 +1359,15 @@
         <w:pStyle w:val="code"/>
       </w:pPr>
       <w:r>
-        <w:t xml:space="preserve">// when the system should indicate low battery depends on the number </w:t>
+        <w:t xml:space="preserve">// Imp's </w:t>
+      </w:r>
+      <w:proofErr w:type="spellStart"/>
+      <w:r>
+        <w:t>hardware.voltage</w:t>
+      </w:r>
+      <w:proofErr w:type="spellEnd"/>
+      <w:r>
+        <w:t xml:space="preserve"> reads the output of the regulator so we don't see the </w:t>
       </w:r>
     </w:p>
     <w:p>
@@ -1275,31 +1375,52 @@
         <w:pStyle w:val="code"/>
       </w:pPr>
       <w:r>
-        <w:t>// and type of batteries you use</w:t>
+        <w:t>// whole range of the batteries, do the best with the info available</w:t>
       </w:r>
     </w:p>
     <w:p>
       <w:pPr>
         <w:pStyle w:val="code"/>
       </w:pPr>
-      <w:r>
-        <w:t>const MAX_EXPECTED_VOLTAGE = 6.0; // 4 AAs at 1.5V</w:t>
+      <w:proofErr w:type="spellStart"/>
+      <w:proofErr w:type="gramStart"/>
+      <w:r>
+        <w:t>const</w:t>
+      </w:r>
+      <w:proofErr w:type="spellEnd"/>
+      <w:proofErr w:type="gramEnd"/>
+      <w:r>
+        <w:t xml:space="preserve"> MAX_EXPECTED_VOLTAGE = 3.3; // max readable</w:t>
       </w:r>
     </w:p>
     <w:p>
       <w:pPr>
         <w:pStyle w:val="code"/>
       </w:pPr>
-      <w:r>
-        <w:t>const MIN_EXPECTED_VOLTAGE = 4.0; // 4 AAs at 1.0V</w:t>
+      <w:proofErr w:type="spellStart"/>
+      <w:proofErr w:type="gramStart"/>
+      <w:r>
+        <w:t>const</w:t>
+      </w:r>
+      <w:proofErr w:type="spellEnd"/>
+      <w:proofErr w:type="gramEnd"/>
+      <w:r>
+        <w:t xml:space="preserve"> MIN_EXPECTED_VOLTAGE = 2.6; // dying</w:t>
       </w:r>
     </w:p>
     <w:p>
       <w:pPr>
         <w:pStyle w:val="code"/>
       </w:pPr>
-      <w:r>
-        <w:t>const MIN_GOOD_STATE_OF_CHARGE = 25; // percent</w:t>
+      <w:proofErr w:type="spellStart"/>
+      <w:proofErr w:type="gramStart"/>
+      <w:r>
+        <w:t>const</w:t>
+      </w:r>
+      <w:proofErr w:type="spellEnd"/>
+      <w:proofErr w:type="gramEnd"/>
+      <w:r>
+        <w:t xml:space="preserve"> MIN_GOOD_STATE_OF_CHARGE = 25; // percent</w:t>
       </w:r>
     </w:p>
     <w:p>
@@ -1327,16 +1448,30 @@
       <w:pPr>
         <w:pStyle w:val="code"/>
       </w:pPr>
-      <w:r>
-        <w:t>const ACCEL_TAP_THRESHOLD = 10; // experimentally derived threshold</w:t>
+      <w:proofErr w:type="spellStart"/>
+      <w:proofErr w:type="gramStart"/>
+      <w:r>
+        <w:t>const</w:t>
+      </w:r>
+      <w:proofErr w:type="spellEnd"/>
+      <w:proofErr w:type="gramEnd"/>
+      <w:r>
+        <w:t xml:space="preserve"> ACCEL_TAP_THRESHOLD = 10; // experimentally derived threshold</w:t>
       </w:r>
     </w:p>
     <w:p>
       <w:pPr>
         <w:pStyle w:val="code"/>
       </w:pPr>
-      <w:r>
-        <w:t>const ACCEL_TRANSIENT_THRESHOLD = 0x02;  // experimentally derived threshold</w:t>
+      <w:proofErr w:type="spellStart"/>
+      <w:proofErr w:type="gramStart"/>
+      <w:r>
+        <w:t>const</w:t>
+      </w:r>
+      <w:proofErr w:type="spellEnd"/>
+      <w:proofErr w:type="gramEnd"/>
+      <w:r>
+        <w:t xml:space="preserve"> ACCEL_TRANSIENT_THRESHOLD = 0x02;  // experimentally derived threshold</w:t>
       </w:r>
     </w:p>
     <w:p>
@@ -1356,24 +1491,45 @@
       <w:pPr>
         <w:pStyle w:val="code"/>
       </w:pPr>
-      <w:r>
-        <w:t>const LED_HOLD_TIME = 5.0; // seconds</w:t>
+      <w:proofErr w:type="spellStart"/>
+      <w:proofErr w:type="gramStart"/>
+      <w:r>
+        <w:t>const</w:t>
+      </w:r>
+      <w:proofErr w:type="spellEnd"/>
+      <w:proofErr w:type="gramEnd"/>
+      <w:r>
+        <w:t xml:space="preserve"> LED_HOLD_TIME = 5.0; // seconds</w:t>
       </w:r>
     </w:p>
     <w:p>
       <w:pPr>
         <w:pStyle w:val="code"/>
       </w:pPr>
-      <w:r>
-        <w:t>const LED_RAMP_STEP_TIME = 0.05; // seconds per ramp step (0.05 = 200Mhz)</w:t>
+      <w:proofErr w:type="spellStart"/>
+      <w:proofErr w:type="gramStart"/>
+      <w:r>
+        <w:t>const</w:t>
+      </w:r>
+      <w:proofErr w:type="spellEnd"/>
+      <w:proofErr w:type="gramEnd"/>
+      <w:r>
+        <w:t xml:space="preserve"> LED_RAMP_STEP_TIME = 0.05; // seconds per ramp step (0.05 = 200Mhz)</w:t>
       </w:r>
     </w:p>
     <w:p>
       <w:pPr>
         <w:pStyle w:val="code"/>
       </w:pPr>
-      <w:r>
-        <w:t>const LED_RAMP_STEPS = 20; // steps in ramp at timing above</w:t>
+      <w:proofErr w:type="spellStart"/>
+      <w:proofErr w:type="gramStart"/>
+      <w:r>
+        <w:t>const</w:t>
+      </w:r>
+      <w:proofErr w:type="spellEnd"/>
+      <w:proofErr w:type="gramEnd"/>
+      <w:r>
+        <w:t xml:space="preserve"> LED_RAMP_STEPS = 20; // steps in ramp at timing above</w:t>
       </w:r>
     </w:p>
     <w:p>
@@ -1501,7 +1657,25 @@
           <w:sz w:val="18"/>
           <w:szCs w:val="18"/>
         </w:rPr>
-        <w:t xml:space="preserve"> * Pin 8 = I2C SCL  (yellow wire for me)</w:t>
+        <w:t xml:space="preserve"> * Pin 8 = I2C </w:t>
+      </w:r>
+      <w:proofErr w:type="gramStart"/>
+      <w:r>
+        <w:rPr>
+          <w:rFonts w:ascii="Courier New" w:hAnsi="Courier New" w:cs="Courier New"/>
+          <w:sz w:val="18"/>
+          <w:szCs w:val="18"/>
+        </w:rPr>
+        <w:t>SCL  (</w:t>
+      </w:r>
+      <w:proofErr w:type="gramEnd"/>
+      <w:r>
+        <w:rPr>
+          <w:rFonts w:ascii="Courier New" w:hAnsi="Courier New" w:cs="Courier New"/>
+          <w:sz w:val="18"/>
+          <w:szCs w:val="18"/>
+        </w:rPr>
+        <w:t>yellow wire for me)</w:t>
       </w:r>
     </w:p>
     <w:p>
@@ -1519,7 +1693,25 @@
           <w:sz w:val="18"/>
           <w:szCs w:val="18"/>
         </w:rPr>
-        <w:t xml:space="preserve"> * Pin 9 = I2C SDA  (green wire for me)</w:t>
+        <w:t xml:space="preserve"> * Pin 9 = I2C </w:t>
+      </w:r>
+      <w:proofErr w:type="gramStart"/>
+      <w:r>
+        <w:rPr>
+          <w:rFonts w:ascii="Courier New" w:hAnsi="Courier New" w:cs="Courier New"/>
+          <w:sz w:val="18"/>
+          <w:szCs w:val="18"/>
+        </w:rPr>
+        <w:t>SDA  (</w:t>
+      </w:r>
+      <w:proofErr w:type="gramEnd"/>
+      <w:r>
+        <w:rPr>
+          <w:rFonts w:ascii="Courier New" w:hAnsi="Courier New" w:cs="Courier New"/>
+          <w:sz w:val="18"/>
+          <w:szCs w:val="18"/>
+        </w:rPr>
+        <w:t>green wire for me)</w:t>
       </w:r>
     </w:p>
     <w:p>
@@ -1559,6 +1751,8 @@
           <w:szCs w:val="18"/>
         </w:rPr>
       </w:pPr>
+      <w:proofErr w:type="spellStart"/>
+      <w:proofErr w:type="gramStart"/>
       <w:r>
         <w:rPr>
           <w:rFonts w:ascii="Courier New" w:hAnsi="Courier New" w:cs="Courier New"/>
@@ -1566,7 +1760,17 @@
           <w:szCs w:val="18"/>
         </w:rPr>
         <w:lastRenderedPageBreak/>
-        <w:t>wakeupPin &lt;- hardware.pin1;</w:t>
+        <w:t>wakeupPin</w:t>
+      </w:r>
+      <w:proofErr w:type="spellEnd"/>
+      <w:proofErr w:type="gramEnd"/>
+      <w:r>
+        <w:rPr>
+          <w:rFonts w:ascii="Courier New" w:hAnsi="Courier New" w:cs="Courier New"/>
+          <w:sz w:val="18"/>
+          <w:szCs w:val="18"/>
+        </w:rPr>
+        <w:t xml:space="preserve"> &lt;- hardware.pin1;</w:t>
       </w:r>
     </w:p>
     <w:p>
@@ -1578,13 +1782,25 @@
           <w:szCs w:val="18"/>
         </w:rPr>
       </w:pPr>
+      <w:proofErr w:type="spellStart"/>
+      <w:proofErr w:type="gramStart"/>
       <w:r>
         <w:rPr>
           <w:rFonts w:ascii="Courier New" w:hAnsi="Courier New" w:cs="Courier New"/>
           <w:sz w:val="18"/>
           <w:szCs w:val="18"/>
         </w:rPr>
-        <w:t>redHWPin &lt;- hardware.pin2;</w:t>
+        <w:t>redHWPin</w:t>
+      </w:r>
+      <w:proofErr w:type="spellEnd"/>
+      <w:proofErr w:type="gramEnd"/>
+      <w:r>
+        <w:rPr>
+          <w:rFonts w:ascii="Courier New" w:hAnsi="Courier New" w:cs="Courier New"/>
+          <w:sz w:val="18"/>
+          <w:szCs w:val="18"/>
+        </w:rPr>
+        <w:t xml:space="preserve"> &lt;- hardware.pin2;</w:t>
       </w:r>
     </w:p>
     <w:p>
@@ -1596,13 +1812,25 @@
           <w:szCs w:val="18"/>
         </w:rPr>
       </w:pPr>
+      <w:proofErr w:type="spellStart"/>
+      <w:proofErr w:type="gramStart"/>
       <w:r>
         <w:rPr>
           <w:rFonts w:ascii="Courier New" w:hAnsi="Courier New" w:cs="Courier New"/>
           <w:sz w:val="18"/>
           <w:szCs w:val="18"/>
         </w:rPr>
-        <w:t>greenHWPin &lt;- hardware.pin5;</w:t>
+        <w:t>greenHWPin</w:t>
+      </w:r>
+      <w:proofErr w:type="spellEnd"/>
+      <w:proofErr w:type="gramEnd"/>
+      <w:r>
+        <w:rPr>
+          <w:rFonts w:ascii="Courier New" w:hAnsi="Courier New" w:cs="Courier New"/>
+          <w:sz w:val="18"/>
+          <w:szCs w:val="18"/>
+        </w:rPr>
+        <w:t xml:space="preserve"> &lt;- hardware.pin5;</w:t>
       </w:r>
     </w:p>
     <w:p>
@@ -1614,13 +1842,25 @@
           <w:szCs w:val="18"/>
         </w:rPr>
       </w:pPr>
+      <w:proofErr w:type="spellStart"/>
+      <w:proofErr w:type="gramStart"/>
       <w:r>
         <w:rPr>
           <w:rFonts w:ascii="Courier New" w:hAnsi="Courier New" w:cs="Courier New"/>
           <w:sz w:val="18"/>
           <w:szCs w:val="18"/>
         </w:rPr>
-        <w:t>blueHWPin &lt;- hardware.pin7;</w:t>
+        <w:t>blueHWPin</w:t>
+      </w:r>
+      <w:proofErr w:type="spellEnd"/>
+      <w:proofErr w:type="gramEnd"/>
+      <w:r>
+        <w:rPr>
+          <w:rFonts w:ascii="Courier New" w:hAnsi="Courier New" w:cs="Courier New"/>
+          <w:sz w:val="18"/>
+          <w:szCs w:val="18"/>
+        </w:rPr>
+        <w:t xml:space="preserve"> &lt;- hardware.pin7;</w:t>
       </w:r>
     </w:p>
     <w:p>
@@ -1650,13 +1890,23 @@
           <w:szCs w:val="18"/>
         </w:rPr>
       </w:pPr>
+      <w:proofErr w:type="gramStart"/>
       <w:r>
         <w:rPr>
           <w:rFonts w:ascii="Courier New" w:hAnsi="Courier New" w:cs="Courier New"/>
           <w:sz w:val="18"/>
           <w:szCs w:val="18"/>
         </w:rPr>
-        <w:t>i2c.configure(CLOCK_SPEED_400_KHZ);</w:t>
+        <w:t>i2c.configure(</w:t>
+      </w:r>
+      <w:proofErr w:type="gramEnd"/>
+      <w:r>
+        <w:rPr>
+          <w:rFonts w:ascii="Courier New" w:hAnsi="Courier New" w:cs="Courier New"/>
+          <w:sz w:val="18"/>
+          <w:szCs w:val="18"/>
+        </w:rPr>
+        <w:t>CLOCK_SPEED_400_KHZ);</w:t>
       </w:r>
     </w:p>
     <w:p>
@@ -1669,28 +1919,27 @@
     </w:p>
     <w:p>
       <w:r>
-        <w:t>The LED is implemented at a subclass of the Imp’s InputPort.</w:t>
-      </w:r>
-      <w:r>
-        <w:t xml:space="preserve"> This allows you </w:t>
-      </w:r>
-    </w:p>
-    <w:p>
-      <w:pPr>
-        <w:pStyle w:val="code"/>
-      </w:pPr>
-      <w:r>
-        <w:t>class LEDColor extends InputPort</w:t>
-      </w:r>
-    </w:p>
-    <w:p>
-      <w:pPr>
-        <w:pStyle w:val="code"/>
-      </w:pPr>
-    </w:p>
-    <w:p>
-      <w:r>
-        <w:t>The functions are</w:t>
+        <w:t xml:space="preserve">The ramp up and down, is done via the </w:t>
+      </w:r>
+      <w:r>
+        <w:t xml:space="preserve">class </w:t>
+      </w:r>
+      <w:proofErr w:type="spellStart"/>
+      <w:r>
+        <w:t>LEDColor</w:t>
+      </w:r>
+      <w:proofErr w:type="spellEnd"/>
+      <w:r>
+        <w:t>. It</w:t>
+      </w:r>
+      <w:r>
+        <w:t>s</w:t>
+      </w:r>
+      <w:r>
+        <w:t xml:space="preserve"> </w:t>
+      </w:r>
+      <w:r>
+        <w:t>functions are</w:t>
       </w:r>
     </w:p>
     <w:p>
@@ -1702,19 +1951,43 @@
         </w:numPr>
       </w:pPr>
       <w:r>
-        <w:t>constructor(redPin, gr</w:t>
+        <w:t>constructor(</w:t>
+      </w:r>
+      <w:proofErr w:type="spellStart"/>
+      <w:r>
+        <w:t>redPin</w:t>
+      </w:r>
+      <w:proofErr w:type="spellEnd"/>
+      <w:r>
+        <w:t xml:space="preserve">, </w:t>
+      </w:r>
+      <w:proofErr w:type="spellStart"/>
+      <w:r>
+        <w:t>gr</w:t>
       </w:r>
       <w:r>
         <w:t>ee</w:t>
       </w:r>
       <w:r>
-        <w:t>nPin, blu</w:t>
+        <w:t>nPin</w:t>
+      </w:r>
+      <w:proofErr w:type="spellEnd"/>
+      <w:r>
+        <w:t xml:space="preserve">, </w:t>
+      </w:r>
+      <w:proofErr w:type="spellStart"/>
+      <w:r>
+        <w:t>blu</w:t>
       </w:r>
       <w:r>
         <w:t>e</w:t>
       </w:r>
       <w:r>
-        <w:t>Pin)</w:t>
+        <w:t>Pin</w:t>
+      </w:r>
+      <w:proofErr w:type="spellEnd"/>
+      <w:r>
+        <w:t>)</w:t>
       </w:r>
       <w:r>
         <w:t xml:space="preserve"> – initial creation, this is called with</w:t>
@@ -1729,7 +2002,47 @@
         </w:numPr>
       </w:pPr>
       <w:r>
-        <w:t>local rgbLed = LEDColor(hardware.pin2, hardware.pin5, hardware.pin7);</w:t>
+        <w:t xml:space="preserve">local </w:t>
+      </w:r>
+      <w:proofErr w:type="spellStart"/>
+      <w:r>
+        <w:t>rgbLed</w:t>
+      </w:r>
+      <w:proofErr w:type="spellEnd"/>
+      <w:r>
+        <w:t xml:space="preserve"> = </w:t>
+      </w:r>
+      <w:proofErr w:type="spellStart"/>
+      <w:r>
+        <w:t>LEDColor</w:t>
+      </w:r>
+      <w:proofErr w:type="spellEnd"/>
+      <w:r>
+        <w:t>(</w:t>
+      </w:r>
+      <w:proofErr w:type="spellStart"/>
+      <w:r>
+        <w:t>redHWPin</w:t>
+      </w:r>
+      <w:proofErr w:type="spellEnd"/>
+      <w:r>
+        <w:t xml:space="preserve">, </w:t>
+      </w:r>
+      <w:proofErr w:type="spellStart"/>
+      <w:r>
+        <w:t>greenHWPin</w:t>
+      </w:r>
+      <w:proofErr w:type="spellEnd"/>
+      <w:r>
+        <w:t xml:space="preserve">, </w:t>
+      </w:r>
+      <w:proofErr w:type="spellStart"/>
+      <w:r>
+        <w:t>blueHWPin</w:t>
+      </w:r>
+      <w:proofErr w:type="spellEnd"/>
+      <w:r>
+        <w:t>);</w:t>
       </w:r>
     </w:p>
     <w:p>
@@ -1741,7 +2054,15 @@
         </w:numPr>
       </w:pPr>
       <w:r>
-        <w:t>function setGoalColor (red, green, blue)</w:t>
+        <w:t xml:space="preserve">function </w:t>
+      </w:r>
+      <w:proofErr w:type="spellStart"/>
+      <w:r>
+        <w:t>setGoalColor</w:t>
+      </w:r>
+      <w:proofErr w:type="spellEnd"/>
+      <w:r>
+        <w:t xml:space="preserve"> (red, green, blue)</w:t>
       </w:r>
       <w:r>
         <w:t xml:space="preserve"> – sets the </w:t>
@@ -1749,9 +2070,11 @@
       <w:r>
         <w:t xml:space="preserve">state variable </w:t>
       </w:r>
+      <w:proofErr w:type="spellStart"/>
       <w:r>
         <w:t>goalLED</w:t>
       </w:r>
+      <w:proofErr w:type="spellEnd"/>
       <w:r>
         <w:t xml:space="preserve"> to the </w:t>
       </w:r>
@@ -1776,9 +2099,11 @@
       <w:r>
         <w:t xml:space="preserve"> – writes to the LED with the values in </w:t>
       </w:r>
+      <w:proofErr w:type="spellStart"/>
       <w:r>
         <w:t>currentLED</w:t>
       </w:r>
+      <w:proofErr w:type="spellEnd"/>
     </w:p>
     <w:p>
       <w:pPr>
@@ -1799,8 +2124,13 @@
       <w:r>
         <w:t xml:space="preserve">This is used in conjunction with </w:t>
       </w:r>
+      <w:proofErr w:type="spellStart"/>
       <w:r>
         <w:t>ledRamp</w:t>
+      </w:r>
+      <w:proofErr w:type="spellEnd"/>
+      <w:r>
+        <w:t xml:space="preserve"> function</w:t>
       </w:r>
       <w:r>
         <w:t xml:space="preserve"> to make the LED come up softly, hold for a</w:t>
@@ -1833,9 +2163,11 @@
           <w:numId w:val="5"/>
         </w:numPr>
       </w:pPr>
+      <w:proofErr w:type="spellStart"/>
       <w:r>
         <w:t>FuelGaugeResetFromBoot</w:t>
       </w:r>
+      <w:proofErr w:type="spellEnd"/>
       <w:r>
         <w:t xml:space="preserve"> – no initialization is needed for this monitoring</w:t>
       </w:r>
@@ -1848,9 +2180,11 @@
           <w:numId w:val="5"/>
         </w:numPr>
       </w:pPr>
+      <w:proofErr w:type="spellStart"/>
       <w:r>
         <w:t>FuelGaugeReadSoC</w:t>
       </w:r>
+      <w:proofErr w:type="spellEnd"/>
       <w:r>
         <w:t xml:space="preserve"> – does a bit of math to move from reading to %, depends on the constants </w:t>
       </w:r>
@@ -1872,19 +2206,36 @@
         <w:t xml:space="preserve">In the </w:t>
       </w:r>
       <w:r>
-        <w:t>Going further</w:t>
+        <w:t>Going F</w:t>
+      </w:r>
+      <w:r>
+        <w:t>urther</w:t>
       </w:r>
       <w:r>
         <w:t xml:space="preserve"> section, </w:t>
       </w:r>
       <w:r>
-        <w:t>there is the option of using rechargeable LiPo batteries and monitoring them with a Fuel Gauge board. In that instance, t</w:t>
+        <w:t xml:space="preserve">there is the option of using rechargeable </w:t>
+      </w:r>
+      <w:proofErr w:type="spellStart"/>
+      <w:r>
+        <w:t>LiPo</w:t>
+      </w:r>
+      <w:proofErr w:type="spellEnd"/>
+      <w:r>
+        <w:t xml:space="preserve"> batteries and monitoring them with a Fuel Gauge board. In that instance, t</w:t>
       </w:r>
       <w:r>
         <w:t>hese fun</w:t>
       </w:r>
       <w:r>
-        <w:t>ctions are replaced with more complex ones that speak via I2C.</w:t>
+        <w:t xml:space="preserve">ctions are replaced with more complex ones that speak </w:t>
+      </w:r>
+      <w:r>
+        <w:t xml:space="preserve">to another chip </w:t>
+      </w:r>
+      <w:r>
+        <w:t>via I2C.</w:t>
       </w:r>
     </w:p>
     <w:p>
@@ -1902,9 +2253,11 @@
       <w:r>
         <w:t xml:space="preserve"> MMA8452Q to an Electric Imp is pretty common so I used the [code available from </w:t>
       </w:r>
+      <w:proofErr w:type="spellStart"/>
       <w:r>
         <w:t>duppypro</w:t>
       </w:r>
+      <w:proofErr w:type="spellEnd"/>
       <w:r>
         <w:t>] (</w:t>
       </w:r>
@@ -1912,20 +2265,38 @@
         <w:t>https://gist.github.com/duppypro/7225636</w:t>
       </w:r>
       <w:r>
-        <w:t xml:space="preserve">), making minor modification changes to the configuration. </w:t>
-      </w:r>
-    </w:p>
-    <w:p>
-      <w:r>
-        <w:t>The stock Sparkfun MMA8452Q</w:t>
+        <w:t>), making minor modificatio</w:t>
+      </w:r>
+      <w:r>
+        <w:t>n changes to the configuration (and some of the code).</w:t>
+      </w:r>
+    </w:p>
+    <w:p>
+      <w:r>
+        <w:t xml:space="preserve">The stock </w:t>
+      </w:r>
+      <w:proofErr w:type="spellStart"/>
+      <w:r>
+        <w:t>Sparkfun</w:t>
+      </w:r>
+      <w:proofErr w:type="spellEnd"/>
+      <w:r>
+        <w:t xml:space="preserve"> MMA8452Q</w:t>
       </w:r>
       <w:r>
         <w:t xml:space="preserve"> has the address line pulled high so the I2C address is</w:t>
       </w:r>
     </w:p>
     <w:p>
-      <w:r>
-        <w:t>const ACCEL_ADDR = 0x3A // 0x1D &lt;&lt; 1</w:t>
+      <w:proofErr w:type="spellStart"/>
+      <w:proofErr w:type="gramStart"/>
+      <w:r>
+        <w:t>const</w:t>
+      </w:r>
+      <w:proofErr w:type="spellEnd"/>
+      <w:proofErr w:type="gramEnd"/>
+      <w:r>
+        <w:t xml:space="preserve"> ACCEL_ADDR = 0x3A // 0x1D &lt;&lt; 1</w:t>
       </w:r>
     </w:p>
     <w:p>
@@ -1945,18 +2316,41 @@
         <w:t xml:space="preserve">in place on the back of </w:t>
       </w:r>
       <w:r>
-        <w:t xml:space="preserve">on the Sparkfun board), change the address to </w:t>
-      </w:r>
-    </w:p>
-    <w:p>
-      <w:r>
-        <w:t xml:space="preserve"> const ACCEL_ADDR = 0×38 // 0x1C &lt;&lt; 1</w:t>
-      </w:r>
-    </w:p>
-    <w:p>
-      <w:r>
-        <w:lastRenderedPageBreak/>
-        <w:t>The accelerometer has a few internal functions:</w:t>
+        <w:t xml:space="preserve">on the </w:t>
+      </w:r>
+      <w:proofErr w:type="spellStart"/>
+      <w:r>
+        <w:t>Sparkfun</w:t>
+      </w:r>
+      <w:proofErr w:type="spellEnd"/>
+      <w:r>
+        <w:t xml:space="preserve"> board), change the address to </w:t>
+      </w:r>
+    </w:p>
+    <w:p>
+      <w:r>
+        <w:t xml:space="preserve"> </w:t>
+      </w:r>
+      <w:proofErr w:type="spellStart"/>
+      <w:proofErr w:type="gramStart"/>
+      <w:r>
+        <w:t>const</w:t>
+      </w:r>
+      <w:proofErr w:type="spellEnd"/>
+      <w:proofErr w:type="gramEnd"/>
+      <w:r>
+        <w:t xml:space="preserve"> ACCEL_ADDR = 0×38 // 0x1C &lt;&lt; 1</w:t>
+      </w:r>
+    </w:p>
+    <w:p>
+      <w:r>
+        <w:t>The accelerometer has a few functions</w:t>
+      </w:r>
+      <w:r>
+        <w:t xml:space="preserve"> you probably won’t need to call directly (they are internal to the subsystem)</w:t>
+      </w:r>
+      <w:r>
+        <w:t>:</w:t>
       </w:r>
     </w:p>
     <w:p>
@@ -1967,14 +2361,44 @@
           <w:numId w:val="6"/>
         </w:numPr>
       </w:pPr>
-      <w:r>
+      <w:proofErr w:type="spellStart"/>
+      <w:r>
+        <w:lastRenderedPageBreak/>
         <w:t>writeRe</w:t>
       </w:r>
       <w:r>
-        <w:t xml:space="preserve">g(addressToWrite, dataToWrite) </w:t>
-      </w:r>
-      <w:r>
-        <w:t>– writes to accel’s address via I2C</w:t>
+        <w:t>g</w:t>
+      </w:r>
+      <w:proofErr w:type="spellEnd"/>
+      <w:r>
+        <w:t>(</w:t>
+      </w:r>
+      <w:proofErr w:type="spellStart"/>
+      <w:r>
+        <w:t>addressToWrite</w:t>
+      </w:r>
+      <w:proofErr w:type="spellEnd"/>
+      <w:r>
+        <w:t xml:space="preserve">, </w:t>
+      </w:r>
+      <w:proofErr w:type="spellStart"/>
+      <w:r>
+        <w:t>dataToWrite</w:t>
+      </w:r>
+      <w:proofErr w:type="spellEnd"/>
+      <w:r>
+        <w:t xml:space="preserve">) </w:t>
+      </w:r>
+      <w:r>
+        <w:t xml:space="preserve">– writes to </w:t>
+      </w:r>
+      <w:proofErr w:type="spellStart"/>
+      <w:r>
+        <w:t>accel’s</w:t>
+      </w:r>
+      <w:proofErr w:type="spellEnd"/>
+      <w:r>
+        <w:t xml:space="preserve"> address via I2C</w:t>
       </w:r>
     </w:p>
     <w:p>
@@ -1985,14 +2409,43 @@
           <w:numId w:val="6"/>
         </w:numPr>
       </w:pPr>
+      <w:proofErr w:type="spellStart"/>
       <w:r>
         <w:t>readSequentia</w:t>
       </w:r>
       <w:r>
-        <w:t xml:space="preserve">lRegs(addressToRead, numBytes) </w:t>
-      </w:r>
-      <w:r>
-        <w:t xml:space="preserve">– reads accel’s address from I2C </w:t>
+        <w:t>lRegs</w:t>
+      </w:r>
+      <w:proofErr w:type="spellEnd"/>
+      <w:r>
+        <w:t>(</w:t>
+      </w:r>
+      <w:proofErr w:type="spellStart"/>
+      <w:r>
+        <w:t>addressToRead</w:t>
+      </w:r>
+      <w:proofErr w:type="spellEnd"/>
+      <w:r>
+        <w:t xml:space="preserve">, </w:t>
+      </w:r>
+      <w:proofErr w:type="spellStart"/>
+      <w:r>
+        <w:t>numBytes</w:t>
+      </w:r>
+      <w:proofErr w:type="spellEnd"/>
+      <w:r>
+        <w:t xml:space="preserve">) </w:t>
+      </w:r>
+      <w:r>
+        <w:t xml:space="preserve">– reads </w:t>
+      </w:r>
+      <w:proofErr w:type="spellStart"/>
+      <w:r>
+        <w:t>accel’s</w:t>
+      </w:r>
+      <w:proofErr w:type="spellEnd"/>
+      <w:r>
+        <w:t xml:space="preserve"> address from I2C </w:t>
       </w:r>
     </w:p>
     <w:p>
@@ -2003,8 +2456,21 @@
           <w:numId w:val="6"/>
         </w:numPr>
       </w:pPr>
-      <w:r>
-        <w:t xml:space="preserve">readReg(addressToRead) </w:t>
+      <w:proofErr w:type="spellStart"/>
+      <w:r>
+        <w:t>readReg</w:t>
+      </w:r>
+      <w:proofErr w:type="spellEnd"/>
+      <w:r>
+        <w:t>(</w:t>
+      </w:r>
+      <w:proofErr w:type="spellStart"/>
+      <w:r>
+        <w:t>addressToRead</w:t>
+      </w:r>
+      <w:proofErr w:type="spellEnd"/>
+      <w:r>
+        <w:t xml:space="preserve">) </w:t>
       </w:r>
       <w:r>
         <w:t>– calls the above function but for one byte at a time</w:t>
@@ -2018,8 +2484,18 @@
           <w:numId w:val="6"/>
         </w:numPr>
       </w:pPr>
-      <w:r>
-        <w:t xml:space="preserve">AccelerometerSetActive(mode) </w:t>
+      <w:proofErr w:type="spellStart"/>
+      <w:proofErr w:type="gramStart"/>
+      <w:r>
+        <w:t>AccelerometerSetActive</w:t>
+      </w:r>
+      <w:proofErr w:type="spellEnd"/>
+      <w:r>
+        <w:t>(</w:t>
+      </w:r>
+      <w:proofErr w:type="gramEnd"/>
+      <w:r>
+        <w:t xml:space="preserve">mode) </w:t>
       </w:r>
       <w:r>
         <w:t xml:space="preserve">– sets the accelerometer into register modification mode or normal (active) mode. </w:t>
@@ -2027,7 +2503,16 @@
     </w:p>
     <w:p>
       <w:r>
-        <w:t>The external functions are</w:t>
+        <w:t xml:space="preserve">The </w:t>
+      </w:r>
+      <w:r>
+        <w:t>ones you may want</w:t>
+      </w:r>
+      <w:r>
+        <w:t xml:space="preserve"> to look at further </w:t>
+      </w:r>
+      <w:r>
+        <w:t>are</w:t>
       </w:r>
     </w:p>
     <w:p>
@@ -2038,14 +2523,27 @@
           <w:numId w:val="7"/>
         </w:numPr>
       </w:pPr>
+      <w:proofErr w:type="spellStart"/>
       <w:r>
         <w:t>Accel</w:t>
       </w:r>
       <w:r>
-        <w:t xml:space="preserve">erometerResetFromBoot() </w:t>
-      </w:r>
-      <w:r>
-        <w:t>– verifies accel’s existence and configures interrupts and thresholds for the system</w:t>
+        <w:t>erometerResetFromBoot</w:t>
+      </w:r>
+      <w:proofErr w:type="spellEnd"/>
+      <w:r>
+        <w:t xml:space="preserve">() </w:t>
+      </w:r>
+      <w:r>
+        <w:t xml:space="preserve">– verifies </w:t>
+      </w:r>
+      <w:proofErr w:type="spellStart"/>
+      <w:r>
+        <w:t>accel’s</w:t>
+      </w:r>
+      <w:proofErr w:type="spellEnd"/>
+      <w:r>
+        <w:t xml:space="preserve"> existence and configures interrupts and thresholds for the system</w:t>
       </w:r>
     </w:p>
     <w:p>
@@ -2056,9 +2554,11 @@
           <w:numId w:val="7"/>
         </w:numPr>
       </w:pPr>
+      <w:proofErr w:type="spellStart"/>
       <w:r>
         <w:t>AccelerometerIRQ</w:t>
       </w:r>
+      <w:proofErr w:type="spellEnd"/>
       <w:r>
         <w:t xml:space="preserve">() – called after the accelerometer </w:t>
       </w:r>
@@ -2082,8 +2582,13 @@
           <w:numId w:val="7"/>
         </w:numPr>
       </w:pPr>
-      <w:r>
-        <w:t xml:space="preserve">readAccelData() </w:t>
+      <w:proofErr w:type="spellStart"/>
+      <w:r>
+        <w:t>readAccelData</w:t>
+      </w:r>
+      <w:proofErr w:type="spellEnd"/>
+      <w:r>
+        <w:t xml:space="preserve">() </w:t>
       </w:r>
       <w:r>
         <w:t xml:space="preserve">– get the data from </w:t>
@@ -2107,11 +2612,18 @@
       <w:r>
         <w:t xml:space="preserve">before, they can be fun. Change </w:t>
       </w:r>
+      <w:proofErr w:type="spellStart"/>
+      <w:proofErr w:type="gramStart"/>
       <w:r>
         <w:t>IndicateGoodInteraction</w:t>
       </w:r>
-      <w:r>
-        <w:t>() to something like this:</w:t>
+      <w:proofErr w:type="spellEnd"/>
+      <w:r>
+        <w:t>(</w:t>
+      </w:r>
+      <w:proofErr w:type="gramEnd"/>
+      <w:r>
+        <w:t>) to something like this:</w:t>
       </w:r>
     </w:p>
     <w:p>
@@ -2126,8 +2638,13 @@
       <w:pPr>
         <w:pStyle w:val="code"/>
       </w:pPr>
-      <w:r>
-        <w:t xml:space="preserve">local </w:t>
+      <w:proofErr w:type="gramStart"/>
+      <w:r>
+        <w:t>local</w:t>
+      </w:r>
+      <w:proofErr w:type="gramEnd"/>
+      <w:r>
+        <w:t xml:space="preserve"> </w:t>
       </w:r>
       <w:r>
         <w:t>data</w:t>
@@ -2140,22 +2657,71 @@
       <w:pPr>
         <w:pStyle w:val="code"/>
       </w:pPr>
-      <w:r>
-        <w:t xml:space="preserve">local </w:t>
-      </w:r>
-      <w:r>
-        <w:t xml:space="preserve">rawData </w:t>
-      </w:r>
-      <w:r>
-        <w:t>= readAccelData()</w:t>
+      <w:proofErr w:type="gramStart"/>
+      <w:r>
+        <w:t>local</w:t>
+      </w:r>
+      <w:proofErr w:type="gramEnd"/>
+      <w:r>
+        <w:t xml:space="preserve"> </w:t>
+      </w:r>
+      <w:proofErr w:type="spellStart"/>
+      <w:r>
+        <w:t>rawData</w:t>
+      </w:r>
+      <w:proofErr w:type="spellEnd"/>
+      <w:r>
+        <w:t xml:space="preserve"> </w:t>
+      </w:r>
+      <w:r>
+        <w:t xml:space="preserve">= </w:t>
+      </w:r>
+      <w:proofErr w:type="spellStart"/>
+      <w:r>
+        <w:t>readAccelData</w:t>
+      </w:r>
+      <w:proofErr w:type="spellEnd"/>
+      <w:r>
+        <w:t>()</w:t>
       </w:r>
     </w:p>
     <w:p>
       <w:pPr>
         <w:pStyle w:val="code"/>
       </w:pPr>
-      <w:r>
-        <w:t>foreach (i, val in rawData) {</w:t>
+      <w:proofErr w:type="spellStart"/>
+      <w:proofErr w:type="gramStart"/>
+      <w:r>
+        <w:t>foreach</w:t>
+      </w:r>
+      <w:proofErr w:type="spellEnd"/>
+      <w:proofErr w:type="gramEnd"/>
+      <w:r>
+        <w:t xml:space="preserve"> (</w:t>
+      </w:r>
+      <w:proofErr w:type="spellStart"/>
+      <w:r>
+        <w:t>i</w:t>
+      </w:r>
+      <w:proofErr w:type="spellEnd"/>
+      <w:r>
+        <w:t xml:space="preserve">, </w:t>
+      </w:r>
+      <w:proofErr w:type="spellStart"/>
+      <w:r>
+        <w:t>val</w:t>
+      </w:r>
+      <w:proofErr w:type="spellEnd"/>
+      <w:r>
+        <w:t xml:space="preserve"> in </w:t>
+      </w:r>
+      <w:proofErr w:type="spellStart"/>
+      <w:r>
+        <w:t>rawData</w:t>
+      </w:r>
+      <w:proofErr w:type="spellEnd"/>
+      <w:r>
+        <w:t>) {</w:t>
       </w:r>
     </w:p>
     <w:p>
@@ -2163,10 +2729,44 @@
         <w:pStyle w:val="code"/>
       </w:pPr>
       <w:r>
-        <w:t xml:space="preserve">    val = (val &lt; 1</w:t>
-      </w:r>
-      <w:r>
-        <w:t xml:space="preserve">28 ? val : val - 256); </w:t>
+        <w:t xml:space="preserve">    </w:t>
+      </w:r>
+      <w:proofErr w:type="spellStart"/>
+      <w:proofErr w:type="gramStart"/>
+      <w:r>
+        <w:t>val</w:t>
+      </w:r>
+      <w:proofErr w:type="spellEnd"/>
+      <w:proofErr w:type="gramEnd"/>
+      <w:r>
+        <w:t xml:space="preserve"> = (</w:t>
+      </w:r>
+      <w:proofErr w:type="spellStart"/>
+      <w:r>
+        <w:t>val</w:t>
+      </w:r>
+      <w:proofErr w:type="spellEnd"/>
+      <w:r>
+        <w:t xml:space="preserve"> &lt; 1</w:t>
+      </w:r>
+      <w:r>
+        <w:t xml:space="preserve">28 ? </w:t>
+      </w:r>
+      <w:proofErr w:type="spellStart"/>
+      <w:r>
+        <w:t>val</w:t>
+      </w:r>
+      <w:proofErr w:type="spellEnd"/>
+      <w:r>
+        <w:t xml:space="preserve"> : </w:t>
+      </w:r>
+      <w:proofErr w:type="spellStart"/>
+      <w:r>
+        <w:t>val</w:t>
+      </w:r>
+      <w:proofErr w:type="spellEnd"/>
+      <w:r>
+        <w:t xml:space="preserve"> - 256); </w:t>
       </w:r>
       <w:r>
         <w:t xml:space="preserve">// </w:t>
@@ -2174,8 +2774,13 @@
       <w:r>
         <w:t xml:space="preserve">set </w:t>
       </w:r>
-      <w:r>
-        <w:t>val range -128 to 128</w:t>
+      <w:proofErr w:type="spellStart"/>
+      <w:r>
+        <w:t>val</w:t>
+      </w:r>
+      <w:proofErr w:type="spellEnd"/>
+      <w:r>
+        <w:t xml:space="preserve"> range -128 to 128</w:t>
       </w:r>
     </w:p>
     <w:p>
@@ -2185,8 +2790,44 @@
       <w:r>
         <w:t xml:space="preserve">    </w:t>
       </w:r>
-      <w:r>
-        <w:t>val = (val &lt; 0 ? -val : val);</w:t>
+      <w:proofErr w:type="spellStart"/>
+      <w:proofErr w:type="gramStart"/>
+      <w:r>
+        <w:t>val</w:t>
+      </w:r>
+      <w:proofErr w:type="spellEnd"/>
+      <w:proofErr w:type="gramEnd"/>
+      <w:r>
+        <w:t xml:space="preserve"> = (</w:t>
+      </w:r>
+      <w:proofErr w:type="spellStart"/>
+      <w:r>
+        <w:t>val</w:t>
+      </w:r>
+      <w:proofErr w:type="spellEnd"/>
+      <w:r>
+        <w:t xml:space="preserve"> &lt; 0 ? -</w:t>
+      </w:r>
+      <w:proofErr w:type="spellStart"/>
+      <w:proofErr w:type="gramStart"/>
+      <w:r>
+        <w:t>val</w:t>
+      </w:r>
+      <w:proofErr w:type="spellEnd"/>
+      <w:r>
+        <w:t xml:space="preserve"> :</w:t>
+      </w:r>
+      <w:proofErr w:type="gramEnd"/>
+      <w:r>
+        <w:t xml:space="preserve"> </w:t>
+      </w:r>
+      <w:proofErr w:type="spellStart"/>
+      <w:r>
+        <w:t>val</w:t>
+      </w:r>
+      <w:proofErr w:type="spellEnd"/>
+      <w:r>
+        <w:t>);</w:t>
       </w:r>
       <w:r>
         <w:t xml:space="preserve">        // positive only</w:t>
@@ -2197,7 +2838,25 @@
         <w:pStyle w:val="code"/>
       </w:pPr>
       <w:r>
-        <w:t xml:space="preserve">    val = val * 2;</w:t>
+        <w:t xml:space="preserve">    </w:t>
+      </w:r>
+      <w:proofErr w:type="spellStart"/>
+      <w:proofErr w:type="gramStart"/>
+      <w:r>
+        <w:t>val</w:t>
+      </w:r>
+      <w:proofErr w:type="spellEnd"/>
+      <w:proofErr w:type="gramEnd"/>
+      <w:r>
+        <w:t xml:space="preserve"> = </w:t>
+      </w:r>
+      <w:proofErr w:type="spellStart"/>
+      <w:r>
+        <w:t>val</w:t>
+      </w:r>
+      <w:proofErr w:type="spellEnd"/>
+      <w:r>
+        <w:t xml:space="preserve"> * 2;</w:t>
       </w:r>
       <w:r>
         <w:t xml:space="preserve">                       // brighter light</w:t>
@@ -2208,13 +2867,42 @@
         <w:pStyle w:val="code"/>
       </w:pPr>
       <w:r>
-        <w:t xml:space="preserve">    data</w:t>
-      </w:r>
+        <w:t xml:space="preserve">    </w:t>
+      </w:r>
+      <w:proofErr w:type="gramStart"/>
+      <w:r>
+        <w:t>data</w:t>
+      </w:r>
+      <w:proofErr w:type="gramEnd"/>
       <w:r>
         <w:t xml:space="preserve"> </w:t>
       </w:r>
       <w:r>
-        <w:t>[i] = (val &gt; 256 ? 255 : val);</w:t>
+        <w:t>[</w:t>
+      </w:r>
+      <w:proofErr w:type="spellStart"/>
+      <w:r>
+        <w:t>i</w:t>
+      </w:r>
+      <w:proofErr w:type="spellEnd"/>
+      <w:r>
+        <w:t>] = (</w:t>
+      </w:r>
+      <w:proofErr w:type="spellStart"/>
+      <w:r>
+        <w:t>val</w:t>
+      </w:r>
+      <w:proofErr w:type="spellEnd"/>
+      <w:r>
+        <w:t xml:space="preserve"> &gt; 256 ? 255 : </w:t>
+      </w:r>
+      <w:proofErr w:type="spellStart"/>
+      <w:r>
+        <w:t>val</w:t>
+      </w:r>
+      <w:proofErr w:type="spellEnd"/>
+      <w:r>
+        <w:t>);</w:t>
       </w:r>
     </w:p>
     <w:p>
@@ -2229,8 +2917,15 @@
       <w:pPr>
         <w:pStyle w:val="code"/>
       </w:pPr>
-      <w:r>
-        <w:t>setGoalColor (</w:t>
+      <w:proofErr w:type="spellStart"/>
+      <w:proofErr w:type="gramStart"/>
+      <w:r>
+        <w:t>setGoalColor</w:t>
+      </w:r>
+      <w:proofErr w:type="spellEnd"/>
+      <w:proofErr w:type="gramEnd"/>
+      <w:r>
+        <w:t xml:space="preserve"> (</w:t>
       </w:r>
       <w:r>
         <w:t>data[0]</w:t>
@@ -2264,7 +2959,6 @@
         <w:t xml:space="preserve"> </w:t>
       </w:r>
     </w:p>
-    <w:p/>
     <w:p>
       <w:pPr>
         <w:pStyle w:val="Heading2"/>
@@ -2292,11 +2986,18 @@
           <w:numId w:val="7"/>
         </w:numPr>
       </w:pPr>
+      <w:proofErr w:type="spellStart"/>
+      <w:proofErr w:type="gramStart"/>
       <w:r>
         <w:t>GetReadyToSleep</w:t>
       </w:r>
-      <w:r>
-        <w:t>()</w:t>
+      <w:proofErr w:type="spellEnd"/>
+      <w:r>
+        <w:t>(</w:t>
+      </w:r>
+      <w:proofErr w:type="gramEnd"/>
+      <w:r>
+        <w:t>)</w:t>
       </w:r>
       <w:r>
         <w:t xml:space="preserve"> </w:t>
@@ -2308,16 +3009,34 @@
         <w:t xml:space="preserve"> </w:t>
       </w:r>
       <w:r>
-        <w:t xml:space="preserve">sends the Imp to deepsleep. When it restarts, it will be from the top of the program (so it is different than the ledRamp’s </w:t>
-      </w:r>
+        <w:t xml:space="preserve">sends the Imp to </w:t>
+      </w:r>
+      <w:proofErr w:type="spellStart"/>
+      <w:r>
+        <w:t>deepsleep</w:t>
+      </w:r>
+      <w:proofErr w:type="spellEnd"/>
+      <w:r>
+        <w:t xml:space="preserve">. When it restarts, it will be from the top of the program (so it is different than the </w:t>
+      </w:r>
+      <w:proofErr w:type="spellStart"/>
+      <w:r>
+        <w:t>ledRamp’s</w:t>
+      </w:r>
+      <w:proofErr w:type="spellEnd"/>
+      <w:r>
+        <w:t xml:space="preserve"> </w:t>
+      </w:r>
+      <w:proofErr w:type="spellStart"/>
       <w:r>
         <w:rPr>
           <w:rStyle w:val="codeChar"/>
         </w:rPr>
         <w:t>imp.wakeup</w:t>
       </w:r>
-      <w:r>
-        <w:t>.</w:t>
+      <w:proofErr w:type="spellEnd"/>
+      <w:r>
+        <w:t>).</w:t>
       </w:r>
     </w:p>
     <w:p>
@@ -2328,9 +3047,11 @@
           <w:numId w:val="7"/>
         </w:numPr>
       </w:pPr>
+      <w:proofErr w:type="spellStart"/>
       <w:r>
         <w:t>CheckBatteryAndGoToSleep</w:t>
       </w:r>
+      <w:proofErr w:type="spellEnd"/>
       <w:r>
         <w:t>()</w:t>
       </w:r>
@@ -2346,9 +3067,11 @@
           <w:numId w:val="7"/>
         </w:numPr>
       </w:pPr>
+      <w:proofErr w:type="spellStart"/>
       <w:r>
         <w:t>IndicateGoodInteraction</w:t>
       </w:r>
+      <w:proofErr w:type="spellEnd"/>
       <w:r>
         <w:t>()</w:t>
       </w:r>
@@ -2364,9 +3087,11 @@
           <w:numId w:val="7"/>
         </w:numPr>
       </w:pPr>
+      <w:proofErr w:type="spellStart"/>
       <w:r>
         <w:t>IndicateLowBattery</w:t>
       </w:r>
+      <w:proofErr w:type="spellEnd"/>
       <w:r>
         <w:t>()</w:t>
       </w:r>
@@ -2382,10 +3107,11 @@
           <w:numId w:val="7"/>
         </w:numPr>
       </w:pPr>
-      <w:r>
-        <w:lastRenderedPageBreak/>
+      <w:proofErr w:type="spellStart"/>
+      <w:r>
         <w:t>IndicateNoWiFi</w:t>
       </w:r>
+      <w:proofErr w:type="spellEnd"/>
       <w:r>
         <w:t>()</w:t>
       </w:r>
@@ -2401,9 +3127,11 @@
           <w:numId w:val="7"/>
         </w:numPr>
       </w:pPr>
+      <w:proofErr w:type="spellStart"/>
       <w:r>
         <w:t>HandleReasonForWakeup</w:t>
       </w:r>
+      <w:proofErr w:type="spellEnd"/>
       <w:r>
         <w:t>(unused = null)</w:t>
       </w:r>
@@ -2419,15 +3147,34 @@
     </w:p>
     <w:p>
       <w:r>
-        <w:t>When the Imp comes back from deepsleep, it runs this code:</w:t>
+        <w:lastRenderedPageBreak/>
+        <w:t xml:space="preserve">When the Imp comes back from </w:t>
+      </w:r>
+      <w:proofErr w:type="spellStart"/>
+      <w:r>
+        <w:t>deepsleep</w:t>
+      </w:r>
+      <w:proofErr w:type="spellEnd"/>
+      <w:r>
+        <w:t>, it runs this code:</w:t>
       </w:r>
     </w:p>
     <w:p>
       <w:pPr>
         <w:pStyle w:val="code"/>
       </w:pPr>
-      <w:r>
-        <w:t>imp.setpowersave(true);</w:t>
+      <w:proofErr w:type="spellStart"/>
+      <w:proofErr w:type="gramStart"/>
+      <w:r>
+        <w:t>imp.setpowersave</w:t>
+      </w:r>
+      <w:proofErr w:type="spellEnd"/>
+      <w:r>
+        <w:t>(</w:t>
+      </w:r>
+      <w:proofErr w:type="gramEnd"/>
+      <w:r>
+        <w:t>true);</w:t>
       </w:r>
     </w:p>
     <w:p>
@@ -2444,8 +3191,18 @@
       <w:pPr>
         <w:pStyle w:val="code"/>
       </w:pPr>
-      <w:r>
-        <w:t>server.setsendtimeoutpolicy(RETURN_ON_ERROR, WAIT_TIL_SENT, 30);</w:t>
+      <w:proofErr w:type="spellStart"/>
+      <w:proofErr w:type="gramStart"/>
+      <w:r>
+        <w:t>server.setsendtimeoutpolicy</w:t>
+      </w:r>
+      <w:proofErr w:type="spellEnd"/>
+      <w:r>
+        <w:t>(</w:t>
+      </w:r>
+      <w:proofErr w:type="gramEnd"/>
+      <w:r>
+        <w:t>RETURN_ON_ERROR, WAIT_TIL_SENT, 30);</w:t>
       </w:r>
     </w:p>
     <w:p>
@@ -2474,18 +3231,44 @@
         <w:pStyle w:val="code"/>
       </w:pPr>
       <w:r>
-        <w:t>// Configure pin1 for wakeup.  Connect MMA8452Q INT1 pin to imp pin1.</w:t>
+        <w:t xml:space="preserve">// </w:t>
+      </w:r>
+      <w:proofErr w:type="gramStart"/>
+      <w:r>
+        <w:t>Configure</w:t>
+      </w:r>
+      <w:proofErr w:type="gramEnd"/>
+      <w:r>
+        <w:t xml:space="preserve"> pin1 for wakeup.  Connect MMA8452Q INT1 pin to imp pin1.</w:t>
       </w:r>
     </w:p>
     <w:p>
       <w:pPr>
         <w:pStyle w:val="code"/>
       </w:pPr>
+      <w:proofErr w:type="spellStart"/>
+      <w:proofErr w:type="gramStart"/>
       <w:r>
         <w:t>wakeupPin</w:t>
       </w:r>
       <w:r>
-        <w:t>.configure(DIGITAL_IN_WAKEUP, AccelerometerIRQ);</w:t>
+        <w:t>.configure</w:t>
+      </w:r>
+      <w:proofErr w:type="spellEnd"/>
+      <w:r>
+        <w:t>(</w:t>
+      </w:r>
+      <w:proofErr w:type="gramEnd"/>
+      <w:r>
+        <w:t xml:space="preserve">DIGITAL_IN_WAKEUP, </w:t>
+      </w:r>
+      <w:proofErr w:type="spellStart"/>
+      <w:r>
+        <w:t>AccelerometerIRQ</w:t>
+      </w:r>
+      <w:proofErr w:type="spellEnd"/>
+      <w:r>
+        <w:t>);</w:t>
       </w:r>
     </w:p>
     <w:p>
@@ -2495,7 +3278,23 @@
     </w:p>
     <w:p>
       <w:r>
-        <w:t xml:space="preserve">Note that since the Imp is usually in deep sleep, the AccelerometerIRQ seldom gets called directly, instead HandleReasonForWakeup notes that wakeup reason is </w:t>
+        <w:t xml:space="preserve">Note that since the Imp is usually in deep sleep, the </w:t>
+      </w:r>
+      <w:proofErr w:type="spellStart"/>
+      <w:r>
+        <w:t>AccelerometerIRQ</w:t>
+      </w:r>
+      <w:proofErr w:type="spellEnd"/>
+      <w:r>
+        <w:t xml:space="preserve"> seldom gets called directly, instead </w:t>
+      </w:r>
+      <w:proofErr w:type="spellStart"/>
+      <w:r>
+        <w:t>HandleReasonForWakeup</w:t>
+      </w:r>
+      <w:proofErr w:type="spellEnd"/>
+      <w:r>
+        <w:t xml:space="preserve"> notes that wakeup reason is </w:t>
       </w:r>
       <w:r>
         <w:t>WAKEREASON_PIN1</w:t>
@@ -2506,17 +3305,43 @@
     </w:p>
     <w:p>
       <w:r>
-        <w:t xml:space="preserve">If the system is not, then this  code is responsible for calling HandleReasonForWakeup. It starts by verifying the system is connected to WiFi. If not, then it tries for 3s before calling </w:t>
-      </w:r>
+        <w:t>I</w:t>
+      </w:r>
+      <w:r>
+        <w:t xml:space="preserve">f the system is not, then this </w:t>
+      </w:r>
+      <w:r>
+        <w:t xml:space="preserve">code is responsible for calling </w:t>
+      </w:r>
+      <w:proofErr w:type="spellStart"/>
       <w:r>
         <w:t>HandleReasonForWakeup</w:t>
       </w:r>
+      <w:proofErr w:type="spellEnd"/>
+      <w:r>
+        <w:t xml:space="preserve">. It starts by verifying the system is connected to </w:t>
+      </w:r>
+      <w:proofErr w:type="spellStart"/>
+      <w:r>
+        <w:t>WiFi</w:t>
+      </w:r>
+      <w:proofErr w:type="spellEnd"/>
+      <w:r>
+        <w:t xml:space="preserve">. If not, then it tries for 3s before calling </w:t>
+      </w:r>
+      <w:proofErr w:type="spellStart"/>
+      <w:r>
+        <w:t>HandleReasonForWakeup</w:t>
+      </w:r>
+      <w:proofErr w:type="spellEnd"/>
       <w:r>
         <w:t xml:space="preserve">. (If the imp is connected, then it immediately calls </w:t>
       </w:r>
+      <w:proofErr w:type="spellStart"/>
       <w:r>
         <w:t>HandleReasonForWakeup</w:t>
       </w:r>
+      <w:proofErr w:type="spellEnd"/>
       <w:r>
         <w:t>.)</w:t>
       </w:r>
@@ -2525,8 +3350,21 @@
       <w:pPr>
         <w:pStyle w:val="code"/>
       </w:pPr>
-      <w:r>
-        <w:t>if  (!server.isconnected()) {</w:t>
+      <w:proofErr w:type="gramStart"/>
+      <w:r>
+        <w:t>if  (</w:t>
+      </w:r>
+      <w:proofErr w:type="gramEnd"/>
+      <w:r>
+        <w:t>!</w:t>
+      </w:r>
+      <w:proofErr w:type="spellStart"/>
+      <w:r>
+        <w:t>server.isconnected</w:t>
+      </w:r>
+      <w:proofErr w:type="spellEnd"/>
+      <w:r>
+        <w:t>()) {</w:t>
       </w:r>
     </w:p>
     <w:p>
@@ -2550,7 +3388,23 @@
         <w:pStyle w:val="code"/>
       </w:pPr>
       <w:r>
-        <w:t xml:space="preserve">    // HandleReasonForWakeup where IndicateNoWiFi will be called</w:t>
+        <w:t xml:space="preserve">    // </w:t>
+      </w:r>
+      <w:proofErr w:type="spellStart"/>
+      <w:r>
+        <w:t>HandleReasonForWakeup</w:t>
+      </w:r>
+      <w:proofErr w:type="spellEnd"/>
+      <w:r>
+        <w:t xml:space="preserve"> where </w:t>
+      </w:r>
+      <w:proofErr w:type="spellStart"/>
+      <w:r>
+        <w:t>IndicateNoWiFi</w:t>
+      </w:r>
+      <w:proofErr w:type="spellEnd"/>
+      <w:r>
+        <w:t xml:space="preserve"> will be called</w:t>
       </w:r>
     </w:p>
     <w:p>
@@ -2558,7 +3412,25 @@
         <w:pStyle w:val="code"/>
       </w:pPr>
       <w:r>
-        <w:t xml:space="preserve">    server.connect(HandleReasonForWakeup, 3)</w:t>
+        <w:t xml:space="preserve">    </w:t>
+      </w:r>
+      <w:proofErr w:type="spellStart"/>
+      <w:proofErr w:type="gramStart"/>
+      <w:r>
+        <w:t>server.connect</w:t>
+      </w:r>
+      <w:proofErr w:type="spellEnd"/>
+      <w:r>
+        <w:t>(</w:t>
+      </w:r>
+      <w:proofErr w:type="spellStart"/>
+      <w:proofErr w:type="gramEnd"/>
+      <w:r>
+        <w:t>HandleReasonForWakeup</w:t>
+      </w:r>
+      <w:proofErr w:type="spellEnd"/>
+      <w:r>
+        <w:t>, 3)</w:t>
       </w:r>
     </w:p>
     <w:p>
@@ -2574,7 +3446,20 @@
         <w:pStyle w:val="code"/>
       </w:pPr>
       <w:r>
-        <w:t xml:space="preserve">    HandleReasonForWakeup();</w:t>
+        <w:t xml:space="preserve">    </w:t>
+      </w:r>
+      <w:proofErr w:type="spellStart"/>
+      <w:proofErr w:type="gramStart"/>
+      <w:r>
+        <w:t>HandleReasonForWakeup</w:t>
+      </w:r>
+      <w:proofErr w:type="spellEnd"/>
+      <w:r>
+        <w:t>(</w:t>
+      </w:r>
+      <w:proofErr w:type="gramEnd"/>
+      <w:r>
+        <w:t>);</w:t>
       </w:r>
     </w:p>
     <w:p>
@@ -2587,6 +3472,11 @@
     </w:p>
     <w:p/>
     <w:p>
+      <w:r>
+        <w:t>Much of the complexity here is due to the goal of having low power usage, ideally to make the system last for 6 months (or more) on four AAs.</w:t>
+      </w:r>
+    </w:p>
+    <w:p>
       <w:pPr>
         <w:pStyle w:val="Heading1"/>
       </w:pPr>
@@ -2596,7 +3486,16 @@
     </w:p>
     <w:p>
       <w:r>
-        <w:t>The goal of the agent software is to send user messages if the device fails in some way. For debugging, it is often easier to get messages when something does happen.</w:t>
+        <w:t xml:space="preserve">The goal of the agent software is to send user messages if the device fails in some way. For debugging, it is often easier to get messages when something </w:t>
+      </w:r>
+      <w:r>
+        <w:rPr>
+          <w:i/>
+        </w:rPr>
+        <w:t>does</w:t>
+      </w:r>
+      <w:r>
+        <w:t xml:space="preserve"> happen.</w:t>
       </w:r>
       <w:r>
         <w:t xml:space="preserve"> Thus, there are two output message methodologies.</w:t>
@@ -2611,25 +3510,37 @@
       </w:r>
     </w:p>
     <w:p>
-      <w:r>
-        <w:t>Since I’m monitoring multiple devices, I need a way to keep them straight, make sure the caregivers receive the information. You’ll need to i</w:t>
-      </w:r>
-      <w:r>
-        <w:t>nsert</w:t>
-      </w:r>
-      <w:r>
-        <w:t xml:space="preserve"> your own Imp Agent URLs and names.</w:t>
-      </w:r>
+      <w:pPr>
+        <w:pStyle w:val="NoSpacing"/>
+      </w:pPr>
+      <w:r>
+        <w:t>When debugging, you don’t necessarily want to flood your debug mechanism. If you keep tapping on the unit because you are fine tuning the color of the LED, you don’t want to get 1000 emails or twitter messages.</w:t>
+      </w:r>
+    </w:p>
+    <w:p>
+      <w:pPr>
+        <w:pStyle w:val="NoSpacing"/>
+      </w:pPr>
+    </w:p>
+    <w:p>
+      <w:pPr>
+        <w:pStyle w:val="NoSpacing"/>
+      </w:pPr>
+      <w:r>
+        <w:t>These next settings control how often you get messages and prevent message flurries.</w:t>
+      </w:r>
+    </w:p>
+    <w:p>
+      <w:pPr>
+        <w:pStyle w:val="NoSpacing"/>
+      </w:pPr>
     </w:p>
     <w:p>
       <w:pPr>
         <w:pStyle w:val="code"/>
       </w:pPr>
       <w:r>
-        <w:t xml:space="preserve">// There has got to be a better way to do this: I want to monitor multiple </w:t>
-      </w:r>
-      <w:r>
-        <w:t>devices</w:t>
+        <w:t>// debug output frequency: these prevent twitter flurries where you</w:t>
       </w:r>
     </w:p>
     <w:p>
@@ -2637,47 +3548,72 @@
         <w:pStyle w:val="code"/>
       </w:pPr>
       <w:r>
-        <w:lastRenderedPageBreak/>
-        <w:t xml:space="preserve">// and make sure they each get identified in messages. If you only have </w:t>
+        <w:t>// get the same message 10 times because you are tapping the device</w:t>
       </w:r>
     </w:p>
     <w:p>
       <w:pPr>
         <w:pStyle w:val="code"/>
       </w:pPr>
-      <w:r>
-        <w:t>// one device, remove these other two and just use that one</w:t>
+      <w:proofErr w:type="spellStart"/>
+      <w:proofErr w:type="gramStart"/>
+      <w:r>
+        <w:t>const</w:t>
+      </w:r>
+      <w:proofErr w:type="spellEnd"/>
+      <w:proofErr w:type="gramEnd"/>
+      <w:r>
+        <w:t xml:space="preserve"> </w:t>
+      </w:r>
+      <w:proofErr w:type="spellStart"/>
+      <w:r>
+        <w:t>dtDebugMessageMotionDetected</w:t>
+      </w:r>
+      <w:proofErr w:type="spellEnd"/>
+      <w:r>
+        <w:t xml:space="preserve"> = 80; // seconds</w:t>
       </w:r>
     </w:p>
     <w:p>
       <w:pPr>
         <w:pStyle w:val="code"/>
       </w:pPr>
-      <w:r>
-        <w:t>monitoredDevices &lt;- [</w:t>
+      <w:proofErr w:type="spellStart"/>
+      <w:proofErr w:type="gramStart"/>
+      <w:r>
+        <w:t>const</w:t>
+      </w:r>
+      <w:proofErr w:type="spellEnd"/>
+      <w:proofErr w:type="gramEnd"/>
+      <w:r>
+        <w:t xml:space="preserve"> </w:t>
+      </w:r>
+      <w:proofErr w:type="spellStart"/>
+      <w:r>
+        <w:t>dtDebugMessageBatteryUpdateDetected</w:t>
+      </w:r>
+      <w:proofErr w:type="spellEnd"/>
+      <w:r>
+        <w:t xml:space="preserve"> = 600; // seconds</w:t>
       </w:r>
     </w:p>
     <w:p>
       <w:pPr>
         <w:pStyle w:val="code"/>
       </w:pPr>
-      <w:r>
-        <w:t xml:space="preserve">       </w:t>
-      </w:r>
-      <w:r>
-        <w:t>{ name = "Hugh", url = "https://agent.electricimp.com/</w:t>
-      </w:r>
-      <w:r>
-        <w:t>&lt;insertYours&gt;</w:t>
-      </w:r>
-      <w:r>
-        <w:t>", attn="</w:t>
-      </w:r>
-      <w:r>
-        <w:t>attention@mailinator.com</w:t>
-      </w:r>
-      <w:r>
-        <w:t>"},</w:t>
+    </w:p>
+    <w:p>
+      <w:r>
+        <w:t>The next setting</w:t>
+      </w:r>
+      <w:r>
+        <w:t xml:space="preserve"> </w:t>
+      </w:r>
+      <w:r>
+        <w:t>is</w:t>
+      </w:r>
+      <w:r>
+        <w:t xml:space="preserve"> the most important. </w:t>
       </w:r>
     </w:p>
     <w:p>
@@ -2685,16 +3621,15 @@
         <w:pStyle w:val="code"/>
       </w:pPr>
       <w:r>
-        <w:t xml:space="preserve">     </w:t>
-      </w:r>
-      <w:r>
-        <w:t xml:space="preserve">  { name = "Maxwell", url = "https://agent.electricimp.com/</w:t>
-      </w:r>
-      <w:r>
-        <w:t>&lt;insertYours&gt;</w:t>
-      </w:r>
-      <w:r>
-        <w:t>", attn="@logicalelegance"}</w:t>
+        <w:t xml:space="preserve">// </w:t>
+      </w:r>
+      <w:proofErr w:type="gramStart"/>
+      <w:r>
+        <w:t>This</w:t>
+      </w:r>
+      <w:proofErr w:type="gramEnd"/>
+      <w:r>
+        <w:t xml:space="preserve"> is how long the device will go without an update from the</w:t>
       </w:r>
     </w:p>
     <w:p>
@@ -2702,113 +3637,36 @@
         <w:pStyle w:val="code"/>
       </w:pPr>
       <w:r>
-        <w:t>];</w:t>
+        <w:t>// user before it cries for help</w:t>
       </w:r>
     </w:p>
     <w:p>
       <w:pPr>
         <w:pStyle w:val="code"/>
       </w:pPr>
-    </w:p>
-    <w:p>
-      <w:pPr>
-        <w:pStyle w:val="NoSpacing"/>
-      </w:pPr>
-      <w:r>
-        <w:t>When debugging, you don’t necessarily want to flood your debug mechanism. If you keep tapping on the unit because you are fine tuning the color of the LED, you don’t want to get 1000 emails or twitter messages.</w:t>
-      </w:r>
-    </w:p>
-    <w:p>
-      <w:pPr>
-        <w:pStyle w:val="NoSpacing"/>
-      </w:pPr>
-    </w:p>
-    <w:p>
-      <w:pPr>
-        <w:pStyle w:val="NoSpacing"/>
-      </w:pPr>
-      <w:r>
-        <w:t>These next settings control how often you get messages and prevent message flurries.</w:t>
-      </w:r>
-    </w:p>
-    <w:p>
-      <w:pPr>
-        <w:pStyle w:val="NoSpacing"/>
-      </w:pPr>
-    </w:p>
-    <w:p>
-      <w:pPr>
-        <w:pStyle w:val="code"/>
-      </w:pPr>
-      <w:r>
-        <w:t>// debug output frequency: these prevent twitter flurries where you</w:t>
-      </w:r>
-    </w:p>
-    <w:p>
-      <w:pPr>
-        <w:pStyle w:val="code"/>
-      </w:pPr>
-      <w:r>
-        <w:t>// get the same message 10 times because you are tapping the device</w:t>
-      </w:r>
-    </w:p>
-    <w:p>
-      <w:pPr>
-        <w:pStyle w:val="code"/>
-      </w:pPr>
-      <w:r>
-        <w:t>const dtDebugMessageMotionDetected = 80; // seconds</w:t>
-      </w:r>
-    </w:p>
-    <w:p>
-      <w:pPr>
-        <w:pStyle w:val="code"/>
-      </w:pPr>
-      <w:r>
-        <w:t>const dtDebugMessageBatteryUpdateDetected = 600; // seconds</w:t>
-      </w:r>
-    </w:p>
-    <w:p>
-      <w:pPr>
-        <w:pStyle w:val="code"/>
-      </w:pPr>
-    </w:p>
-    <w:p>
-      <w:r>
-        <w:t>The next setting</w:t>
-      </w:r>
+      <w:proofErr w:type="spellStart"/>
+      <w:proofErr w:type="gramStart"/>
+      <w:r>
+        <w:t>const</w:t>
+      </w:r>
+      <w:proofErr w:type="spellEnd"/>
+      <w:proofErr w:type="gramEnd"/>
       <w:r>
         <w:t xml:space="preserve"> </w:t>
       </w:r>
-      <w:r>
-        <w:t>is</w:t>
-      </w:r>
-      <w:r>
-        <w:t xml:space="preserve"> the most important. </w:t>
-      </w:r>
-    </w:p>
-    <w:p>
-      <w:pPr>
-        <w:pStyle w:val="code"/>
-      </w:pPr>
-      <w:r>
-        <w:t>// This is how long the device will go without an update from the</w:t>
-      </w:r>
-    </w:p>
-    <w:p>
-      <w:pPr>
-        <w:pStyle w:val="code"/>
-      </w:pPr>
-      <w:r>
-        <w:t>// user before it cries for help</w:t>
-      </w:r>
-    </w:p>
-    <w:p>
-      <w:pPr>
-        <w:pStyle w:val="code"/>
-      </w:pPr>
-      <w:r>
-        <w:t>const dtNoMotionDetected = 43200; // seconds (43200 ==&gt; 12 hours)</w:t>
+      <w:proofErr w:type="spellStart"/>
+      <w:r>
+        <w:t>dtNoMotionDetected</w:t>
+      </w:r>
+      <w:proofErr w:type="spellEnd"/>
+      <w:r>
+        <w:t xml:space="preserve"> = </w:t>
+      </w:r>
+      <w:r>
+        <w:t>129600</w:t>
+      </w:r>
+      <w:r>
+        <w:t xml:space="preserve">; </w:t>
       </w:r>
     </w:p>
     <w:p>
@@ -2966,26 +3824,50 @@
       <w:r>
         <w:t>With the most frequent setting, remember the user needs to sleep so 12 hours represents a couple hours on either side of night’s rest.</w:t>
       </w:r>
-    </w:p>
-    <w:p>
+      <w:r>
+        <w:t xml:space="preserve"> </w:t>
+      </w:r>
       <w:r>
         <w:t xml:space="preserve">As for “every day”, it isn’t 24 hours because that would require the user to interact with the device every </w:t>
       </w:r>
       <w:r>
-        <w:t>day at the same time (or a minute earlier). Using 36 hours instead means that one day can be 8am but the next can be 8pm. The “every couple days” has a similar boundary buffer.</w:t>
-      </w:r>
-    </w:p>
-    <w:p>
-      <w:r>
-        <w:t xml:space="preserve">The next setting configures how long the device can fail to communicate before you get an error message. This is likely because the device has lost power or its WiFi is not available. </w:t>
+        <w:t>day at the same time (or a minute earlier). Using 36 hours instead means that one day can be 8am but the next can be 8pm. The “every couple days” has a similar buffer.</w:t>
+      </w:r>
+    </w:p>
+    <w:p>
+      <w:r>
+        <w:t xml:space="preserve">The next setting configures how long the device can fail to communicate before you get an error message. This is likely because the device has lost power or its </w:t>
+      </w:r>
+      <w:proofErr w:type="spellStart"/>
+      <w:r>
+        <w:t>WiFi</w:t>
+      </w:r>
+      <w:proofErr w:type="spellEnd"/>
+      <w:r>
+        <w:t xml:space="preserve"> is not available. </w:t>
       </w:r>
     </w:p>
     <w:p>
       <w:pPr>
         <w:pStyle w:val="code"/>
       </w:pPr>
-      <w:r>
-        <w:t>const dtNoBatteryUpdate = 21600; // seconds (21600 ==&gt; 6 hours)</w:t>
+      <w:proofErr w:type="spellStart"/>
+      <w:proofErr w:type="gramStart"/>
+      <w:r>
+        <w:t>const</w:t>
+      </w:r>
+      <w:proofErr w:type="spellEnd"/>
+      <w:proofErr w:type="gramEnd"/>
+      <w:r>
+        <w:t xml:space="preserve"> </w:t>
+      </w:r>
+      <w:proofErr w:type="spellStart"/>
+      <w:r>
+        <w:t>dtNoBatteryUpdate</w:t>
+      </w:r>
+      <w:proofErr w:type="spellEnd"/>
+      <w:r>
+        <w:t xml:space="preserve"> = 21600; // seconds (21600 ==&gt; 6 hours)</w:t>
       </w:r>
     </w:p>
     <w:p>
@@ -3002,9 +3884,23 @@
       <w:pPr>
         <w:pStyle w:val="code"/>
       </w:pPr>
-      <w:r>
-        <w:lastRenderedPageBreak/>
-        <w:t>const dtEverythingFineUpdate = 432000;</w:t>
+      <w:proofErr w:type="spellStart"/>
+      <w:proofErr w:type="gramStart"/>
+      <w:r>
+        <w:t>const</w:t>
+      </w:r>
+      <w:proofErr w:type="spellEnd"/>
+      <w:proofErr w:type="gramEnd"/>
+      <w:r>
+        <w:t xml:space="preserve"> </w:t>
+      </w:r>
+      <w:proofErr w:type="spellStart"/>
+      <w:r>
+        <w:t>dtEverythingFineUpdate</w:t>
+      </w:r>
+      <w:proofErr w:type="spellEnd"/>
+      <w:r>
+        <w:t xml:space="preserve"> = 432000;</w:t>
       </w:r>
       <w:r>
         <w:t xml:space="preserve"> // seconds (432000 ==&gt; 5 days)</w:t>
@@ -3024,8 +3920,15 @@
       <w:pPr>
         <w:pStyle w:val="code"/>
       </w:pPr>
-      <w:r>
-        <w:t>const MIN_GOOD_STATE_OF_CHARGE = 25; // percent</w:t>
+      <w:proofErr w:type="spellStart"/>
+      <w:proofErr w:type="gramStart"/>
+      <w:r>
+        <w:t>const</w:t>
+      </w:r>
+      <w:proofErr w:type="spellEnd"/>
+      <w:proofErr w:type="gramEnd"/>
+      <w:r>
+        <w:t xml:space="preserve"> MIN_GOOD_STATE_OF_CHARGE = 25; // percent</w:t>
       </w:r>
     </w:p>
     <w:p/>
@@ -3033,11 +3936,13 @@
       <w:pPr>
         <w:pStyle w:val="Heading2"/>
       </w:pPr>
-      <w:r>
-        <w:t>Permissions</w:t>
-      </w:r>
-      <w:r>
-        <w:t xml:space="preserve"> and twitter</w:t>
+    </w:p>
+    <w:p>
+      <w:pPr>
+        <w:pStyle w:val="Heading2"/>
+      </w:pPr>
+      <w:r>
+        <w:t>Communicating with the caregiver</w:t>
       </w:r>
     </w:p>
     <w:p>
@@ -3045,33 +3950,40 @@
         <w:t xml:space="preserve">The different ways to communicate with the device </w:t>
       </w:r>
       <w:r>
-        <w:t>require permissions. I used agent code from [</w:t>
-      </w:r>
-      <w:r>
-        <w:t>Joel Wehr</w:t>
-      </w:r>
-      <w:r>
-        <w:t>] (</w:t>
+        <w:t xml:space="preserve">require permissions. </w:t>
+      </w:r>
+      <w:r>
+        <w:t xml:space="preserve">Electric Imp </w:t>
+      </w:r>
+      <w:r>
+        <w:t xml:space="preserve">has example code for a number of web services: </w:t>
+      </w:r>
+      <w:proofErr w:type="spellStart"/>
+      <w:r>
+        <w:t>Xively</w:t>
+      </w:r>
+      <w:proofErr w:type="spellEnd"/>
+      <w:r>
+        <w:t xml:space="preserve">, </w:t>
+      </w:r>
+      <w:proofErr w:type="spellStart"/>
+      <w:r>
+        <w:t>Twillio</w:t>
+      </w:r>
+      <w:proofErr w:type="spellEnd"/>
+      <w:r>
+        <w:t>, Twitter, etc. I used the agent code from [their repository] (</w:t>
       </w:r>
       <w:hyperlink r:id="rId17" w:history="1">
         <w:r>
           <w:rPr>
             <w:rStyle w:val="Hyperlink"/>
           </w:rPr>
-          <w:t>https://github.com/joel-wehr/Tutorial_Electric_Imp_MAX31855/blob/master/agent.nut</w:t>
+          <w:t>https://github.com/electricimp/reference/tree/master/webservices/twitter</w:t>
         </w:r>
       </w:hyperlink>
       <w:r>
-        <w:t>)</w:t>
-      </w:r>
-      <w:r>
-        <w:t xml:space="preserve"> to make Twitter work for me. Twitter is a good debugging platform for me but the code also shows how to do </w:t>
-      </w:r>
-      <w:r>
-        <w:t>Xively</w:t>
-      </w:r>
-      <w:r>
-        <w:t>.</w:t>
+        <w:t xml:space="preserve">). </w:t>
       </w:r>
     </w:p>
     <w:p>
@@ -3374,37 +4286,47 @@
     </w:p>
     <w:p>
       <w:r>
-        <w:t xml:space="preserve">The next block of code is from </w:t>
-      </w:r>
-      <w:r>
-        <w:t>[</w:t>
-      </w:r>
-      <w:r>
-        <w:t>Joel</w:t>
-      </w:r>
-      <w:r>
-        <w:t>’s agent</w:t>
-      </w:r>
-      <w:r>
-        <w:t>] (</w:t>
-      </w:r>
-      <w:hyperlink r:id="rId19" w:history="1">
-        <w:r>
-          <w:rPr>
-            <w:rStyle w:val="Hyperlink"/>
-          </w:rPr>
-          <w:t>https://github.com/joel-wehr/Tutorial_Electric_Imp_MAX31855/blob/master/agent.nut</w:t>
-        </w:r>
-      </w:hyperlink>
-      <w:r>
-        <w:t>)</w:t>
-      </w:r>
-      <w:r>
-        <w:t xml:space="preserve">. Note: if you have trouble with twitter, modify the </w:t>
-      </w:r>
+        <w:t xml:space="preserve">These are at the top of my </w:t>
+      </w:r>
+      <w:proofErr w:type="spellStart"/>
+      <w:r>
+        <w:t>agent.nut</w:t>
+      </w:r>
+      <w:proofErr w:type="spellEnd"/>
+      <w:r>
+        <w:t xml:space="preserve"> but the code is a little further down (marked with </w:t>
+      </w:r>
+      <w:proofErr w:type="gramStart"/>
+      <w:r>
+        <w:t>a  section</w:t>
+      </w:r>
+      <w:proofErr w:type="gramEnd"/>
+      <w:r>
+        <w:t xml:space="preserve"> break). It’s relevant function is </w:t>
+      </w:r>
+      <w:proofErr w:type="spellStart"/>
+      <w:proofErr w:type="gramStart"/>
+      <w:r>
+        <w:t>twitter.Tweet</w:t>
+      </w:r>
+      <w:proofErr w:type="spellEnd"/>
+      <w:r>
+        <w:t>(</w:t>
+      </w:r>
+      <w:proofErr w:type="gramEnd"/>
+      <w:r>
+        <w:t>string).</w:t>
+      </w:r>
+    </w:p>
+    <w:p>
+      <w:r>
+        <w:t xml:space="preserve">Note: if you have trouble with twitter, modify the </w:t>
+      </w:r>
+      <w:proofErr w:type="spellStart"/>
       <w:r>
         <w:t>twitterDebug</w:t>
       </w:r>
+      <w:proofErr w:type="spellEnd"/>
       <w:r>
         <w:t xml:space="preserve"> function to </w:t>
       </w:r>
@@ -3417,12 +4339,282 @@
         <w:pStyle w:val="Heading2"/>
       </w:pPr>
       <w:r>
-        <w:t>Email</w:t>
-      </w:r>
-    </w:p>
-    <w:p>
-      <w:r>
-        <w:t>Leave this in going further or do it now?</w:t>
+        <w:t xml:space="preserve">Monitoring multiple </w:t>
+      </w:r>
+      <w:r>
+        <w:t>devices</w:t>
+      </w:r>
+      <w:r>
+        <w:t xml:space="preserve"> </w:t>
+      </w:r>
+    </w:p>
+    <w:p>
+      <w:r>
+        <w:t>Once you have one of these devices, you may want another.</w:t>
+      </w:r>
+      <w:r>
+        <w:t xml:space="preserve">  Right after the Settings sections, there is an area to help with monitoring multiple devices:</w:t>
+      </w:r>
+    </w:p>
+    <w:p>
+      <w:pPr>
+        <w:pStyle w:val="code"/>
+      </w:pPr>
+      <w:r>
+        <w:t>/*******************</w:t>
+      </w:r>
+      <w:r>
+        <w:t>* Handle setting the devi</w:t>
+      </w:r>
+      <w:r>
+        <w:t>ce's name *****************************</w:t>
+      </w:r>
+      <w:r>
+        <w:t>*/</w:t>
+      </w:r>
+      <w:r>
+        <w:t xml:space="preserve"> </w:t>
+      </w:r>
+    </w:p>
+    <w:p/>
+    <w:p>
+      <w:r>
+        <w:t xml:space="preserve">If you only want one unit, and you want to skip </w:t>
+      </w:r>
+      <w:r>
+        <w:t>the next</w:t>
+      </w:r>
+      <w:r>
+        <w:t xml:space="preserve"> step</w:t>
+      </w:r>
+      <w:r>
+        <w:t>s</w:t>
+      </w:r>
+      <w:r>
+        <w:t xml:space="preserve">, edit the code directly and fix the </w:t>
+      </w:r>
+      <w:r>
+        <w:t>name of the unit and where to send caregiver messages</w:t>
+      </w:r>
+      <w:r>
+        <w:t>.</w:t>
+      </w:r>
+    </w:p>
+    <w:p>
+      <w:pPr>
+        <w:pStyle w:val="code"/>
+      </w:pPr>
+      <w:proofErr w:type="gramStart"/>
+      <w:r>
+        <w:t>settings</w:t>
+      </w:r>
+      <w:proofErr w:type="gramEnd"/>
+      <w:r>
+        <w:t xml:space="preserve"> &lt;- { </w:t>
+      </w:r>
+    </w:p>
+    <w:p>
+      <w:pPr>
+        <w:pStyle w:val="code"/>
+      </w:pPr>
+      <w:r>
+        <w:t xml:space="preserve">    </w:t>
+      </w:r>
+      <w:proofErr w:type="gramStart"/>
+      <w:r>
+        <w:t>name</w:t>
+      </w:r>
+      <w:proofErr w:type="gramEnd"/>
+      <w:r>
+        <w:t xml:space="preserve"> = "Maxwell", </w:t>
+      </w:r>
+      <w:r>
+        <w:t xml:space="preserve"> </w:t>
+      </w:r>
+      <w:r>
+        <w:t xml:space="preserve">       </w:t>
+      </w:r>
+      <w:r>
+        <w:t>// name of the unit</w:t>
+      </w:r>
+    </w:p>
+    <w:p>
+      <w:pPr>
+        <w:pStyle w:val="code"/>
+      </w:pPr>
+      <w:r>
+        <w:t xml:space="preserve">    </w:t>
+      </w:r>
+      <w:proofErr w:type="spellStart"/>
+      <w:proofErr w:type="gramStart"/>
+      <w:r>
+        <w:t>attn</w:t>
+      </w:r>
+      <w:proofErr w:type="spellEnd"/>
+      <w:proofErr w:type="gramEnd"/>
+      <w:r>
+        <w:t xml:space="preserve"> = "@</w:t>
+      </w:r>
+      <w:proofErr w:type="spellStart"/>
+      <w:r>
+        <w:t>logicalelegance</w:t>
+      </w:r>
+      <w:proofErr w:type="spellEnd"/>
+      <w:r>
+        <w:t xml:space="preserve">" </w:t>
+      </w:r>
+      <w:r>
+        <w:t>// who to send messages to</w:t>
+      </w:r>
+    </w:p>
+    <w:p>
+      <w:pPr>
+        <w:pStyle w:val="code"/>
+      </w:pPr>
+      <w:r>
+        <w:t>};</w:t>
+      </w:r>
+    </w:p>
+    <w:p>
+      <w:pPr>
+        <w:pStyle w:val="code"/>
+      </w:pPr>
+    </w:p>
+    <w:p>
+      <w:r>
+        <w:t xml:space="preserve">The other way to set these server stored variables, </w:t>
+      </w:r>
+      <w:r>
+        <w:t xml:space="preserve">set up your unit the first time by putting </w:t>
+      </w:r>
+      <w:r>
+        <w:t xml:space="preserve">the information </w:t>
+      </w:r>
+      <w:r>
+        <w:t>i</w:t>
+      </w:r>
+      <w:r>
+        <w:t>n a URL of the form:</w:t>
+      </w:r>
+    </w:p>
+    <w:p>
+      <w:pPr>
+        <w:pStyle w:val="code"/>
+      </w:pPr>
+      <w:r>
+        <w:t>https://agent.electricimp.com/{agentUrl}/settings?name={nameValue}&amp;attn={attnValue}</w:t>
+      </w:r>
+    </w:p>
+    <w:p/>
+    <w:p>
+      <w:r>
+        <w:t>If you l</w:t>
+      </w:r>
+      <w:r>
+        <w:t>ook at the top of the Imp editor for you agent URL, you'll see something like</w:t>
+      </w:r>
+    </w:p>
+    <w:p>
+      <w:r>
+        <w:t>[agentURL.jpg]</w:t>
+      </w:r>
+    </w:p>
+    <w:p/>
+    <w:p>
+      <w:r>
+        <w:lastRenderedPageBreak/>
+        <w:drawing>
+          <wp:inline distT="0" distB="0" distL="0" distR="0" wp14:anchorId="2D054CAD" wp14:editId="3F5B41B8">
+            <wp:extent cx="4038600" cy="1295400"/>
+            <wp:effectExtent l="0" t="0" r="0" b="0"/>
+            <wp:docPr id="7" name="Picture 7"/>
+            <wp:cNvGraphicFramePr>
+              <a:graphicFrameLocks xmlns:a="http://schemas.openxmlformats.org/drawingml/2006/main" noChangeAspect="1"/>
+            </wp:cNvGraphicFramePr>
+            <a:graphic xmlns:a="http://schemas.openxmlformats.org/drawingml/2006/main">
+              <a:graphicData uri="http://schemas.openxmlformats.org/drawingml/2006/picture">
+                <pic:pic xmlns:pic="http://schemas.openxmlformats.org/drawingml/2006/picture">
+                  <pic:nvPicPr>
+                    <pic:cNvPr id="0" name=""/>
+                    <pic:cNvPicPr/>
+                  </pic:nvPicPr>
+                  <pic:blipFill>
+                    <a:blip r:embed="rId19"/>
+                    <a:stretch>
+                      <a:fillRect/>
+                    </a:stretch>
+                  </pic:blipFill>
+                  <pic:spPr>
+                    <a:xfrm>
+                      <a:off x="0" y="0"/>
+                      <a:ext cx="4038600" cy="1295400"/>
+                    </a:xfrm>
+                    <a:prstGeom prst="rect">
+                      <a:avLst/>
+                    </a:prstGeom>
+                  </pic:spPr>
+                </pic:pic>
+              </a:graphicData>
+            </a:graphic>
+          </wp:inline>
+        </w:drawing>
+      </w:r>
+    </w:p>
+    <w:p>
+      <w:r>
+        <w:t>Copy the URL from the editor and add the necessary information so it looks like:</w:t>
+      </w:r>
+    </w:p>
+    <w:p>
+      <w:r>
+        <w:t>https://agent.electricimp.com/</w:t>
+      </w:r>
+      <w:r>
+        <w:t>abcd1234</w:t>
+      </w:r>
+      <w:r>
+        <w:t>/settings?name={Maxwell}&amp;attn={@logicalelegance}</w:t>
+      </w:r>
+    </w:p>
+    <w:p>
+      <w:r>
+        <w:t>Again,</w:t>
+      </w:r>
+      <w:r>
+        <w:t xml:space="preserve"> Maxwell is the name of the unit and @</w:t>
+      </w:r>
+      <w:proofErr w:type="spellStart"/>
+      <w:r>
+        <w:t>logicalelegance</w:t>
+      </w:r>
+      <w:proofErr w:type="spellEnd"/>
+      <w:r>
+        <w:t xml:space="preserve"> is where I want messages to be sent.</w:t>
+      </w:r>
+    </w:p>
+    <w:p>
+      <w:r>
+        <w:t>Once the agent</w:t>
+      </w:r>
+      <w:r>
+        <w:t xml:space="preserve"> code</w:t>
+      </w:r>
+      <w:r>
+        <w:t xml:space="preserve"> is running, </w:t>
+      </w:r>
+      <w:r>
+        <w:t>put that URL into a browser and it will write the information into server storage.</w:t>
+      </w:r>
+      <w:r>
+        <w:t xml:space="preserve"> </w:t>
+      </w:r>
+    </w:p>
+    <w:p>
+      <w:r>
+        <w:t xml:space="preserve">The next block of code </w:t>
+      </w:r>
+      <w:r>
+        <w:t xml:space="preserve">handles the http interaction. After that is the twitter handling code. </w:t>
       </w:r>
     </w:p>
     <w:p>
@@ -3437,16 +4629,50 @@
       <w:r>
         <w:t xml:space="preserve">As noted above, there are two types of output: </w:t>
       </w:r>
+      <w:proofErr w:type="spellStart"/>
       <w:r>
         <w:t>debugMessage</w:t>
       </w:r>
-      <w:r>
-        <w:t xml:space="preserve"> and userMessage. You may turn off debugMessage entirely once you are happy with how it is working. </w:t>
-      </w:r>
-    </w:p>
-    <w:p>
-      <w:r>
-        <w:t>For me, debug messages go to the server log and to my general account at twitter. User messages are called out in the server log (prefaced with !!!!) and go to the attn in twitter.</w:t>
+      <w:proofErr w:type="spellEnd"/>
+      <w:r>
+        <w:t xml:space="preserve"> and </w:t>
+      </w:r>
+      <w:proofErr w:type="spellStart"/>
+      <w:r>
+        <w:t>userMessage</w:t>
+      </w:r>
+      <w:proofErr w:type="spellEnd"/>
+      <w:r>
+        <w:t xml:space="preserve">. You may turn off </w:t>
+      </w:r>
+      <w:proofErr w:type="spellStart"/>
+      <w:r>
+        <w:t>debugMessage</w:t>
+      </w:r>
+      <w:proofErr w:type="spellEnd"/>
+      <w:r>
+        <w:t xml:space="preserve"> entirely once you are happy with how it is working. </w:t>
+      </w:r>
+    </w:p>
+    <w:p>
+      <w:r>
+        <w:t xml:space="preserve">For me, debug messages go to the server log and to my general account at twitter. User messages are called out in the server log (prefaced </w:t>
+      </w:r>
+      <w:proofErr w:type="gramStart"/>
+      <w:r>
+        <w:t>with !!!!</w:t>
+      </w:r>
+      <w:proofErr w:type="gramEnd"/>
+      <w:r>
+        <w:t xml:space="preserve">) and go to the </w:t>
+      </w:r>
+      <w:proofErr w:type="spellStart"/>
+      <w:r>
+        <w:t>attn</w:t>
+      </w:r>
+      <w:proofErr w:type="spellEnd"/>
+      <w:r>
+        <w:t xml:space="preserve"> in twitter.</w:t>
       </w:r>
     </w:p>
     <w:p>
@@ -3491,7 +4717,6 @@
         </w:numPr>
       </w:pPr>
       <w:r>
-        <w:lastRenderedPageBreak/>
         <w:t>Motion update – if this times out, the user has not moved the device: send a message to the caregiver to check on their loved one</w:t>
       </w:r>
     </w:p>
@@ -3526,9 +4751,11 @@
       <w:r>
         <w:t>timeout from the settings section on the top of the file (</w:t>
       </w:r>
+      <w:proofErr w:type="spellStart"/>
       <w:r>
         <w:t>dtNoMotionDetected</w:t>
       </w:r>
+      <w:proofErr w:type="spellEnd"/>
       <w:r>
         <w:t>)</w:t>
       </w:r>
@@ -3544,9 +4771,11 @@
       <w:r>
         <w:t>timer variable used to start and stop the timer (</w:t>
       </w:r>
+      <w:proofErr w:type="spellStart"/>
       <w:r>
         <w:t>motionUpdateFromDeviceTimer</w:t>
       </w:r>
+      <w:proofErr w:type="spellEnd"/>
       <w:r>
         <w:t>)</w:t>
       </w:r>
@@ -3562,9 +4791,11 @@
       <w:r>
         <w:t>function that is called when something happens that resets the timer, such as a motion is received from the device (</w:t>
       </w:r>
+      <w:proofErr w:type="spellStart"/>
       <w:r>
         <w:t>motionOnDevice</w:t>
       </w:r>
+      <w:proofErr w:type="spellEnd"/>
       <w:r>
         <w:t>), this often causes a debug message</w:t>
       </w:r>
@@ -3580,9 +4811,11 @@
       <w:r>
         <w:t>callback when the timer expires (</w:t>
       </w:r>
+      <w:proofErr w:type="spellStart"/>
       <w:r>
         <w:t>noMotionFromDevice</w:t>
       </w:r>
+      <w:proofErr w:type="spellEnd"/>
       <w:r>
         <w:t>), this causes a user message</w:t>
       </w:r>
@@ -3595,11 +4828,46 @@
           <w:numId w:val="7"/>
         </w:numPr>
       </w:pPr>
-      <w:r>
-        <w:t>timer creation (</w:t>
-      </w:r>
-      <w:r>
-        <w:t>motionUpdateFromDeviceTimer = imp.wakeup(dtNoMotionDetected, noMotionFromDevice);</w:t>
+      <w:proofErr w:type="gramStart"/>
+      <w:r>
+        <w:lastRenderedPageBreak/>
+        <w:t>timer</w:t>
+      </w:r>
+      <w:proofErr w:type="gramEnd"/>
+      <w:r>
+        <w:t xml:space="preserve"> creation (</w:t>
+      </w:r>
+      <w:proofErr w:type="spellStart"/>
+      <w:r>
+        <w:t>motionUpdateFromDeviceTimer</w:t>
+      </w:r>
+      <w:proofErr w:type="spellEnd"/>
+      <w:r>
+        <w:t xml:space="preserve"> = </w:t>
+      </w:r>
+      <w:proofErr w:type="spellStart"/>
+      <w:r>
+        <w:t>imp.wakeup</w:t>
+      </w:r>
+      <w:proofErr w:type="spellEnd"/>
+      <w:r>
+        <w:t>(</w:t>
+      </w:r>
+      <w:proofErr w:type="spellStart"/>
+      <w:r>
+        <w:t>dtNoMotionDetected</w:t>
+      </w:r>
+      <w:proofErr w:type="spellEnd"/>
+      <w:r>
+        <w:t xml:space="preserve">, </w:t>
+      </w:r>
+      <w:proofErr w:type="spellStart"/>
+      <w:r>
+        <w:t>noMotionFromDevice</w:t>
+      </w:r>
+      <w:proofErr w:type="spellEnd"/>
+      <w:r>
+        <w:t>);</w:t>
       </w:r>
       <w:r>
         <w:t>)</w:t>
@@ -3652,18 +4920,327 @@
         <w:t>s for the cuteness factor</w:t>
       </w:r>
       <w:r>
-        <w:t xml:space="preserve"> and </w:t>
-      </w:r>
-      <w:r>
-        <w:t xml:space="preserve">Elizabeth sews. </w:t>
+        <w:t xml:space="preserve">. </w:t>
       </w:r>
       <w:r>
         <w:t>But putting this in a box on a refrigerator requires less interaction from the person being monitored.</w:t>
       </w:r>
-    </w:p>
-    <w:p>
-      <w:r>
-        <w:t>Choose a battery module that works for you:</w:t>
+      <w:r>
+        <w:t xml:space="preserve"> In the end, I went for the stuffed animal, modifying </w:t>
+      </w:r>
+      <w:r>
+        <w:t>an off the shelf plush octopus.</w:t>
+      </w:r>
+    </w:p>
+    <w:p>
+      <w:r>
+        <w:t>[MaxandDoggie.jpg]</w:t>
+      </w:r>
+    </w:p>
+    <w:p>
+      <w:r>
+        <w:t xml:space="preserve"> </w:t>
+      </w:r>
+      <w:r>
+        <w:rPr>
+          <w:noProof/>
+        </w:rPr>
+        <w:drawing>
+          <wp:inline distT="0" distB="0" distL="0" distR="0">
+            <wp:extent cx="2827724" cy="2118831"/>
+            <wp:effectExtent l="0" t="0" r="0" b="0"/>
+            <wp:docPr id="9" name="Picture 9" descr="C:\FDrive\ayok\git\docs\MaxAndDoggie.jpg"/>
+            <wp:cNvGraphicFramePr>
+              <a:graphicFrameLocks xmlns:a="http://schemas.openxmlformats.org/drawingml/2006/main" noChangeAspect="1"/>
+            </wp:cNvGraphicFramePr>
+            <a:graphic xmlns:a="http://schemas.openxmlformats.org/drawingml/2006/main">
+              <a:graphicData uri="http://schemas.openxmlformats.org/drawingml/2006/picture">
+                <pic:pic xmlns:pic="http://schemas.openxmlformats.org/drawingml/2006/picture">
+                  <pic:nvPicPr>
+                    <pic:cNvPr id="0" name="Picture 3" descr="C:\FDrive\ayok\git\docs\MaxAndDoggie.jpg"/>
+                    <pic:cNvPicPr>
+                      <a:picLocks noChangeAspect="1" noChangeArrowheads="1"/>
+                    </pic:cNvPicPr>
+                  </pic:nvPicPr>
+                  <pic:blipFill>
+                    <a:blip r:embed="rId20" cstate="print">
+                      <a:extLst>
+                        <a:ext uri="{28A0092B-C50C-407E-A947-70E740481C1C}">
+                          <a14:useLocalDpi xmlns:a14="http://schemas.microsoft.com/office/drawing/2010/main" val="0"/>
+                        </a:ext>
+                      </a:extLst>
+                    </a:blip>
+                    <a:srcRect/>
+                    <a:stretch>
+                      <a:fillRect/>
+                    </a:stretch>
+                  </pic:blipFill>
+                  <pic:spPr bwMode="auto">
+                    <a:xfrm>
+                      <a:off x="0" y="0"/>
+                      <a:ext cx="2827709" cy="2118820"/>
+                    </a:xfrm>
+                    <a:prstGeom prst="rect">
+                      <a:avLst/>
+                    </a:prstGeom>
+                    <a:noFill/>
+                    <a:ln>
+                      <a:noFill/>
+                    </a:ln>
+                  </pic:spPr>
+                </pic:pic>
+              </a:graphicData>
+            </a:graphic>
+          </wp:inline>
+        </w:drawing>
+      </w:r>
+    </w:p>
+    <w:p>
+      <w:r>
+        <w:t xml:space="preserve">I clipped the LED leads then glued the jumper cables to the leads. I used </w:t>
+      </w:r>
+      <w:r>
+        <w:t xml:space="preserve">fishing line to hang the LED in </w:t>
+      </w:r>
+      <w:r>
+        <w:t xml:space="preserve">the octopus head. </w:t>
+      </w:r>
+    </w:p>
+    <w:p>
+      <w:r>
+        <w:t>[affixingTheLED.jpg]</w:t>
+      </w:r>
+    </w:p>
+    <w:p>
+      <w:r>
+        <w:rPr>
+          <w:noProof/>
+        </w:rPr>
+        <w:lastRenderedPageBreak/>
+        <w:drawing>
+          <wp:inline distT="0" distB="0" distL="0" distR="0">
+            <wp:extent cx="2697096" cy="3597282"/>
+            <wp:effectExtent l="0" t="0" r="8255" b="3175"/>
+            <wp:docPr id="8" name="Picture 8" descr="C:\FDrive\ayok\git\docs\affixingTheLED.jpg"/>
+            <wp:cNvGraphicFramePr>
+              <a:graphicFrameLocks xmlns:a="http://schemas.openxmlformats.org/drawingml/2006/main" noChangeAspect="1"/>
+            </wp:cNvGraphicFramePr>
+            <a:graphic xmlns:a="http://schemas.openxmlformats.org/drawingml/2006/main">
+              <a:graphicData uri="http://schemas.openxmlformats.org/drawingml/2006/picture">
+                <pic:pic xmlns:pic="http://schemas.openxmlformats.org/drawingml/2006/picture">
+                  <pic:nvPicPr>
+                    <pic:cNvPr id="0" name="Picture 2" descr="C:\FDrive\ayok\git\docs\affixingTheLED.jpg"/>
+                    <pic:cNvPicPr>
+                      <a:picLocks noChangeAspect="1" noChangeArrowheads="1"/>
+                    </pic:cNvPicPr>
+                  </pic:nvPicPr>
+                  <pic:blipFill>
+                    <a:blip r:embed="rId21" cstate="print">
+                      <a:extLst>
+                        <a:ext uri="{28A0092B-C50C-407E-A947-70E740481C1C}">
+                          <a14:useLocalDpi xmlns:a14="http://schemas.microsoft.com/office/drawing/2010/main" val="0"/>
+                        </a:ext>
+                      </a:extLst>
+                    </a:blip>
+                    <a:srcRect/>
+                    <a:stretch>
+                      <a:fillRect/>
+                    </a:stretch>
+                  </pic:blipFill>
+                  <pic:spPr bwMode="auto">
+                    <a:xfrm>
+                      <a:off x="0" y="0"/>
+                      <a:ext cx="2697103" cy="3597292"/>
+                    </a:xfrm>
+                    <a:prstGeom prst="rect">
+                      <a:avLst/>
+                    </a:prstGeom>
+                    <a:noFill/>
+                    <a:ln>
+                      <a:noFill/>
+                    </a:ln>
+                  </pic:spPr>
+                </pic:pic>
+              </a:graphicData>
+            </a:graphic>
+          </wp:inline>
+        </w:drawing>
+      </w:r>
+    </w:p>
+    <w:p>
+      <w:r>
+        <w:t xml:space="preserve">A little more fishing line attached the accelerometer (which has mounting holes) to the very top of the head. The next step is to attach all of that to the Electric Imp to the battery compartment. </w:t>
+      </w:r>
+    </w:p>
+    <w:p>
+      <w:r>
+        <w:lastRenderedPageBreak/>
+        <w:t>[doubleStickTapeAndImp.jpg]</w:t>
+      </w:r>
+      <w:r>
+        <w:rPr>
+          <w:noProof/>
+        </w:rPr>
+        <w:drawing>
+          <wp:inline distT="0" distB="0" distL="0" distR="0">
+            <wp:extent cx="5924550" cy="3826510"/>
+            <wp:effectExtent l="0" t="0" r="0" b="2540"/>
+            <wp:docPr id="10" name="Picture 10" descr="C:\FDrive\ayok\git\docs\doublestickTapeAndImp.jpg"/>
+            <wp:cNvGraphicFramePr>
+              <a:graphicFrameLocks xmlns:a="http://schemas.openxmlformats.org/drawingml/2006/main" noChangeAspect="1"/>
+            </wp:cNvGraphicFramePr>
+            <a:graphic xmlns:a="http://schemas.openxmlformats.org/drawingml/2006/main">
+              <a:graphicData uri="http://schemas.openxmlformats.org/drawingml/2006/picture">
+                <pic:pic xmlns:pic="http://schemas.openxmlformats.org/drawingml/2006/picture">
+                  <pic:nvPicPr>
+                    <pic:cNvPr id="0" name="Picture 4" descr="C:\FDrive\ayok\git\docs\doublestickTapeAndImp.jpg"/>
+                    <pic:cNvPicPr>
+                      <a:picLocks noChangeAspect="1" noChangeArrowheads="1"/>
+                    </pic:cNvPicPr>
+                  </pic:nvPicPr>
+                  <pic:blipFill>
+                    <a:blip r:embed="rId22" cstate="print">
+                      <a:extLst>
+                        <a:ext uri="{28A0092B-C50C-407E-A947-70E740481C1C}">
+                          <a14:useLocalDpi xmlns:a14="http://schemas.microsoft.com/office/drawing/2010/main" val="0"/>
+                        </a:ext>
+                      </a:extLst>
+                    </a:blip>
+                    <a:srcRect/>
+                    <a:stretch>
+                      <a:fillRect/>
+                    </a:stretch>
+                  </pic:blipFill>
+                  <pic:spPr bwMode="auto">
+                    <a:xfrm>
+                      <a:off x="0" y="0"/>
+                      <a:ext cx="5924550" cy="3826510"/>
+                    </a:xfrm>
+                    <a:prstGeom prst="rect">
+                      <a:avLst/>
+                    </a:prstGeom>
+                    <a:noFill/>
+                    <a:ln>
+                      <a:noFill/>
+                    </a:ln>
+                  </pic:spPr>
+                </pic:pic>
+              </a:graphicData>
+            </a:graphic>
+          </wp:inline>
+        </w:drawing>
+      </w:r>
+    </w:p>
+    <w:p>
+      <w:r>
+        <w:t xml:space="preserve">Note that the Imp has to be accessible to the caregiver to set the </w:t>
+      </w:r>
+      <w:proofErr w:type="spellStart"/>
+      <w:r>
+        <w:t>WiFi</w:t>
+      </w:r>
+      <w:proofErr w:type="spellEnd"/>
+      <w:r>
+        <w:t xml:space="preserve"> information (via the Electric Imp Blink Up method with a smart phone). The batteries themselves should be changeable by the user (i.e. elderly neighbor). Organizing those two goals and getting all the cables to go in correct direction can be tricky. It is a matter of trying it before taping and </w:t>
+      </w:r>
+      <w:proofErr w:type="spellStart"/>
+      <w:r>
+        <w:t>hotgluing</w:t>
+      </w:r>
+      <w:proofErr w:type="spellEnd"/>
+      <w:r>
+        <w:t xml:space="preserve"> it together. Of course, I recommend testing it before putting it all together.</w:t>
+      </w:r>
+    </w:p>
+    <w:p>
+      <w:r>
+        <w:t>[glowingWithGuts2.jpg]</w:t>
+      </w:r>
+    </w:p>
+    <w:p>
+      <w:r>
+        <w:rPr>
+          <w:noProof/>
+        </w:rPr>
+        <w:lastRenderedPageBreak/>
+        <w:drawing>
+          <wp:inline distT="0" distB="0" distL="0" distR="0">
+            <wp:extent cx="5939790" cy="3258185"/>
+            <wp:effectExtent l="0" t="0" r="3810" b="0"/>
+            <wp:docPr id="11" name="Picture 11" descr="C:\FDrive\ayok\git\docs\glowingWithGuts2.jpg"/>
+            <wp:cNvGraphicFramePr>
+              <a:graphicFrameLocks xmlns:a="http://schemas.openxmlformats.org/drawingml/2006/main" noChangeAspect="1"/>
+            </wp:cNvGraphicFramePr>
+            <a:graphic xmlns:a="http://schemas.openxmlformats.org/drawingml/2006/main">
+              <a:graphicData uri="http://schemas.openxmlformats.org/drawingml/2006/picture">
+                <pic:pic xmlns:pic="http://schemas.openxmlformats.org/drawingml/2006/picture">
+                  <pic:nvPicPr>
+                    <pic:cNvPr id="0" name="Picture 5" descr="C:\FDrive\ayok\git\docs\glowingWithGuts2.jpg"/>
+                    <pic:cNvPicPr>
+                      <a:picLocks noChangeAspect="1" noChangeArrowheads="1"/>
+                    </pic:cNvPicPr>
+                  </pic:nvPicPr>
+                  <pic:blipFill>
+                    <a:blip r:embed="rId23" cstate="print">
+                      <a:extLst>
+                        <a:ext uri="{28A0092B-C50C-407E-A947-70E740481C1C}">
+                          <a14:useLocalDpi xmlns:a14="http://schemas.microsoft.com/office/drawing/2010/main" val="0"/>
+                        </a:ext>
+                      </a:extLst>
+                    </a:blip>
+                    <a:srcRect/>
+                    <a:stretch>
+                      <a:fillRect/>
+                    </a:stretch>
+                  </pic:blipFill>
+                  <pic:spPr bwMode="auto">
+                    <a:xfrm>
+                      <a:off x="0" y="0"/>
+                      <a:ext cx="5939790" cy="3258185"/>
+                    </a:xfrm>
+                    <a:prstGeom prst="rect">
+                      <a:avLst/>
+                    </a:prstGeom>
+                    <a:noFill/>
+                    <a:ln>
+                      <a:noFill/>
+                    </a:ln>
+                  </pic:spPr>
+                </pic:pic>
+              </a:graphicData>
+            </a:graphic>
+          </wp:inline>
+        </w:drawing>
+      </w:r>
+    </w:p>
+    <w:p>
+      <w:r>
+        <w:t xml:space="preserve">In the end, I’m pleased with how it turned out. But this is my first one (ahem, this is my first time </w:t>
+      </w:r>
+      <w:proofErr w:type="spellStart"/>
+      <w:r>
+        <w:t>atting</w:t>
+      </w:r>
+      <w:proofErr w:type="spellEnd"/>
+      <w:r>
+        <w:t xml:space="preserve"> electronics to a plush). </w:t>
+      </w:r>
+    </w:p>
+    <w:p>
+      <w:r>
+        <w:t xml:space="preserve">I have plans for the little dog stuffed animal. </w:t>
+      </w:r>
+      <w:r>
+        <w:t xml:space="preserve">The first step is to choose </w:t>
+      </w:r>
+      <w:r>
+        <w:t xml:space="preserve">a battery module that works </w:t>
+      </w:r>
+      <w:r>
+        <w:t>for the end device</w:t>
+      </w:r>
+      <w:r>
+        <w:t>:</w:t>
       </w:r>
     </w:p>
     <w:p>
@@ -3686,7 +5263,7 @@
       <w:r>
         <w:t xml:space="preserve"> (</w:t>
       </w:r>
-      <w:hyperlink r:id="rId20" w:history="1">
+      <w:hyperlink r:id="rId24" w:history="1">
         <w:r>
           <w:rPr>
             <w:rStyle w:val="Hyperlink"/>
@@ -3721,7 +5298,7 @@
       <w:r>
         <w:t xml:space="preserve"> (</w:t>
       </w:r>
-      <w:hyperlink r:id="rId21" w:history="1">
+      <w:hyperlink r:id="rId25" w:history="1">
         <w:r>
           <w:rPr>
             <w:rStyle w:val="Hyperlink"/>
@@ -3759,7 +5336,7 @@
       <w:r>
         <w:t xml:space="preserve"> (</w:t>
       </w:r>
-      <w:hyperlink r:id="rId22" w:history="1">
+      <w:hyperlink r:id="rId26" w:history="1">
         <w:r>
           <w:rPr>
             <w:rStyle w:val="Hyperlink"/>
@@ -3768,7 +5345,15 @@
         </w:r>
       </w:hyperlink>
       <w:r>
-        <w:t>) (with cover switch!)</w:t>
+        <w:t>) (</w:t>
+      </w:r>
+      <w:proofErr w:type="gramStart"/>
+      <w:r>
+        <w:t>with</w:t>
+      </w:r>
+      <w:proofErr w:type="gramEnd"/>
+      <w:r>
+        <w:t xml:space="preserve"> cover switch!)</w:t>
       </w:r>
     </w:p>
     <w:p>
@@ -3781,7 +5366,15 @@
     </w:p>
     <w:p>
       <w:r>
-        <w:t>The Electric Imp is so flexible that staying on topic can be tough. Once you’ve built one thing, it is easy to think of one more feature.</w:t>
+        <w:t xml:space="preserve">The Electric Imp is so flexible that staying on topic can be tough. Once you’ve built one thing, it is easy to think of more </w:t>
+      </w:r>
+      <w:proofErr w:type="gramStart"/>
+      <w:r>
+        <w:t>feature</w:t>
+      </w:r>
+      <w:proofErr w:type="gramEnd"/>
+      <w:r>
+        <w:t>.</w:t>
       </w:r>
     </w:p>
     <w:p>
@@ -3799,29 +5392,57 @@
       <w:r>
         <w:t>rechargeable batteries</w:t>
       </w:r>
+      <w:proofErr w:type="gramStart"/>
       <w:r>
         <w:t>](</w:t>
       </w:r>
-      <w:hyperlink r:id="rId23" w:history="1">
-        <w:r>
-          <w:rPr>
-            <w:rStyle w:val="Hyperlink"/>
-          </w:rPr>
-          <w:t>https://learn.sparkfun.com/tutorials/lipo-usb-charger-hookup-guide</w:t>
-        </w:r>
-      </w:hyperlink>
+      <w:proofErr w:type="gramEnd"/>
+      <w:r>
+        <w:fldChar w:fldCharType="begin"/>
+      </w:r>
+      <w:r>
+        <w:instrText xml:space="preserve"> HYPERLINK "https://learn.sparkfun.com/tutorials/lipo-usb-charger-hookup-guide" </w:instrText>
+      </w:r>
+      <w:r>
+        <w:fldChar w:fldCharType="separate"/>
+      </w:r>
+      <w:r>
+        <w:rPr>
+          <w:rStyle w:val="Hyperlink"/>
+        </w:rPr>
+        <w:t>https://learn.sparkfun.com/tutorials/lipo-usb-charger-hookup-guide</w:t>
+      </w:r>
+      <w:r>
+        <w:rPr>
+          <w:rStyle w:val="Hyperlink"/>
+        </w:rPr>
+        <w:fldChar w:fldCharType="end"/>
+      </w:r>
       <w:r>
         <w:t xml:space="preserve">). </w:t>
       </w:r>
     </w:p>
     <w:p>
       <w:r>
-        <w:t>A [2000mAh LiPo battery](</w:t>
-      </w:r>
+        <w:t xml:space="preserve">A [2000mAh </w:t>
+      </w:r>
+      <w:proofErr w:type="spellStart"/>
+      <w:r>
+        <w:t>LiPo</w:t>
+      </w:r>
+      <w:proofErr w:type="spellEnd"/>
+      <w:r>
+        <w:t xml:space="preserve"> battery</w:t>
+      </w:r>
+      <w:proofErr w:type="gramStart"/>
+      <w:r>
+        <w:t>](</w:t>
+      </w:r>
+      <w:proofErr w:type="gramEnd"/>
       <w:r>
         <w:t xml:space="preserve"> </w:t>
       </w:r>
-      <w:hyperlink r:id="rId24" w:history="1">
+      <w:hyperlink r:id="rId27" w:history="1">
         <w:r>
           <w:rPr>
             <w:rStyle w:val="Hyperlink"/>
@@ -3835,24 +5456,49 @@
     </w:p>
     <w:p>
       <w:r>
-        <w:lastRenderedPageBreak/>
-        <w:t>Get a LiPo charger with [mini USB](</w:t>
-      </w:r>
-      <w:hyperlink r:id="rId25" w:history="1">
-        <w:r>
-          <w:rPr>
-            <w:rStyle w:val="Hyperlink"/>
-          </w:rPr>
-          <w:t>https://www.sparkfun.com/products/10401</w:t>
-        </w:r>
-      </w:hyperlink>
+        <w:t xml:space="preserve">Get a </w:t>
+      </w:r>
+      <w:proofErr w:type="spellStart"/>
+      <w:r>
+        <w:t>LiPo</w:t>
+      </w:r>
+      <w:proofErr w:type="spellEnd"/>
+      <w:r>
+        <w:t xml:space="preserve"> charger with [mini USB</w:t>
+      </w:r>
+      <w:proofErr w:type="gramStart"/>
+      <w:r>
+        <w:t>](</w:t>
+      </w:r>
+      <w:proofErr w:type="gramEnd"/>
+      <w:r>
+        <w:fldChar w:fldCharType="begin"/>
+      </w:r>
+      <w:r>
+        <w:instrText xml:space="preserve"> HYPERLINK "https://www.sparkfun.com/products/10401" </w:instrText>
+      </w:r>
+      <w:r>
+        <w:fldChar w:fldCharType="separate"/>
+      </w:r>
+      <w:r>
+        <w:rPr>
+          <w:rStyle w:val="Hyperlink"/>
+        </w:rPr>
+        <w:t>https://www.sparkfun.com/products/10401</w:t>
+      </w:r>
+      <w:r>
+        <w:rPr>
+          <w:rStyle w:val="Hyperlink"/>
+        </w:rPr>
+        <w:fldChar w:fldCharType="end"/>
+      </w:r>
       <w:r>
         <w:t>) or [micro USB](</w:t>
       </w:r>
       <w:r>
         <w:t xml:space="preserve"> </w:t>
       </w:r>
-      <w:hyperlink r:id="rId26" w:history="1">
+      <w:hyperlink r:id="rId28" w:history="1">
         <w:r>
           <w:rPr>
             <w:rStyle w:val="Hyperlink"/>
@@ -3866,16 +5512,43 @@
     </w:p>
     <w:p>
       <w:r>
-        <w:t>Since LiPo batteries are tough to monitor based on voltage along, use a [fuel gauge](</w:t>
-      </w:r>
-      <w:hyperlink r:id="rId27" w:history="1">
-        <w:r>
-          <w:rPr>
-            <w:rStyle w:val="Hyperlink"/>
-          </w:rPr>
-          <w:t>https://www.sparkfun.com/products/10617</w:t>
-        </w:r>
-      </w:hyperlink>
+        <w:lastRenderedPageBreak/>
+        <w:t xml:space="preserve">Since </w:t>
+      </w:r>
+      <w:proofErr w:type="spellStart"/>
+      <w:r>
+        <w:t>LiPo</w:t>
+      </w:r>
+      <w:proofErr w:type="spellEnd"/>
+      <w:r>
+        <w:t xml:space="preserve"> batteries are tough to monitor based on voltage along, use a [fuel gauge</w:t>
+      </w:r>
+      <w:proofErr w:type="gramStart"/>
+      <w:r>
+        <w:t>](</w:t>
+      </w:r>
+      <w:proofErr w:type="gramEnd"/>
+      <w:r>
+        <w:fldChar w:fldCharType="begin"/>
+      </w:r>
+      <w:r>
+        <w:instrText xml:space="preserve"> HYPERLINK "https://www.sparkfun.com/products/10617" </w:instrText>
+      </w:r>
+      <w:r>
+        <w:fldChar w:fldCharType="separate"/>
+      </w:r>
+      <w:r>
+        <w:rPr>
+          <w:rStyle w:val="Hyperlink"/>
+        </w:rPr>
+        <w:t>https://www.sparkfun.com/products/10617</w:t>
+      </w:r>
+      <w:r>
+        <w:rPr>
+          <w:rStyle w:val="Hyperlink"/>
+        </w:rPr>
+        <w:fldChar w:fldCharType="end"/>
+      </w:r>
       <w:r>
         <w:t xml:space="preserve">) board to do the monitoring. </w:t>
       </w:r>
@@ -3884,7 +5557,7 @@
       <w:r>
         <w:t xml:space="preserve">I created </w:t>
       </w:r>
-      <w:hyperlink r:id="rId28" w:history="1">
+      <w:hyperlink r:id="rId29" w:history="1">
         <w:r>
           <w:rPr>
             <w:rStyle w:val="Hyperlink"/>
@@ -3907,18 +5580,20 @@
     </w:p>
     <w:p>
       <w:r>
-        <w:t>The hard part is splitting the I2C wires so they go to both the accelerometer or and the fuel gauge.</w:t>
-      </w:r>
-      <w:r>
-        <w:t xml:space="preserve"> Here is the hook up sketch.</w:t>
+        <w:t>The hard part is splitting the I2C wires so they go to both the accelerometer or and the fuel gauge. Here is the hook up sketch.</w:t>
       </w:r>
     </w:p>
     <w:p>
       <w:r>
         <w:t>[</w:t>
       </w:r>
-      <w:r>
-        <w:t>prototype connection plan</w:t>
+      <w:proofErr w:type="gramStart"/>
+      <w:r>
+        <w:t>prototype</w:t>
+      </w:r>
+      <w:proofErr w:type="gramEnd"/>
+      <w:r>
+        <w:t xml:space="preserve"> connection plan</w:t>
       </w:r>
       <w:r>
         <w:t>.jpg]</w:t>
@@ -3947,7 +5622,7 @@
                     </pic:cNvPicPr>
                   </pic:nvPicPr>
                   <pic:blipFill>
-                    <a:blip r:embed="rId29" cstate="print">
+                    <a:blip r:embed="rId30" cstate="print">
                       <a:extLst>
                         <a:ext uri="{28A0092B-C50C-407E-A947-70E740481C1C}">
                           <a14:useLocalDpi xmlns:a14="http://schemas.microsoft.com/office/drawing/2010/main" val="0"/>
@@ -3981,15 +5656,15 @@
     </w:p>
     <w:p>
       <w:r>
+        <w:tab/>
+      </w:r>
+    </w:p>
+    <w:p>
+      <w:pPr>
+        <w:pStyle w:val="Heading2"/>
+      </w:pPr>
+      <w:r>
         <w:lastRenderedPageBreak/>
-        <w:tab/>
-      </w:r>
-    </w:p>
-    <w:p>
-      <w:pPr>
-        <w:pStyle w:val="Heading2"/>
-      </w:pPr>
-      <w:r>
         <w:t>Make it cheaper</w:t>
       </w:r>
     </w:p>
@@ -4003,17 +5678,32 @@
       <w:r>
         <w:t>user presses</w:t>
       </w:r>
+      <w:proofErr w:type="gramStart"/>
       <w:r>
         <w:t>](</w:t>
       </w:r>
-      <w:hyperlink r:id="rId30" w:history="1">
-        <w:r>
-          <w:rPr>
-            <w:rStyle w:val="Hyperlink"/>
-          </w:rPr>
-          <w:t>https://www.sparkfun.com/products/97</w:t>
-        </w:r>
-      </w:hyperlink>
+      <w:proofErr w:type="gramEnd"/>
+      <w:r>
+        <w:fldChar w:fldCharType="begin"/>
+      </w:r>
+      <w:r>
+        <w:instrText xml:space="preserve"> HYPERLINK "https://www.sparkfun.com/products/97" </w:instrText>
+      </w:r>
+      <w:r>
+        <w:fldChar w:fldCharType="separate"/>
+      </w:r>
+      <w:r>
+        <w:rPr>
+          <w:rStyle w:val="Hyperlink"/>
+        </w:rPr>
+        <w:t>https://www.sparkfun.com/products/97</w:t>
+      </w:r>
+      <w:r>
+        <w:rPr>
+          <w:rStyle w:val="Hyperlink"/>
+        </w:rPr>
+        <w:fldChar w:fldCharType="end"/>
+      </w:r>
       <w:r>
         <w:t xml:space="preserve">) </w:t>
       </w:r>
@@ -4055,8 +5745,21 @@
     </w:p>
     <w:p>
       <w:r>
-        <w:t>Another cost cutting area is to replace the beautiful, diffuse LED with individual LEDs and control them directly. Of course, the diffuse one is only $0.95 so to make it cheaper, you may need to buy LEDs in bulk. I’ve ignored the intricacies of LED resistors but you might want to check out the [LED tutorial](</w:t>
-      </w:r>
+        <w:t xml:space="preserve">Another cost cutting area is to replace the beautiful, diffuse LED with individual LEDs and control them directly. Of course, the diffuse one is only $0.95 so to make it </w:t>
+      </w:r>
+      <w:proofErr w:type="gramStart"/>
+      <w:r>
+        <w:t>cheaper,</w:t>
+      </w:r>
+      <w:proofErr w:type="gramEnd"/>
+      <w:r>
+        <w:t xml:space="preserve"> you may need to buy LEDs in bulk. I’ve ignored the intricacies of LED resistors but you might want to check out the [LED tutorial</w:t>
+      </w:r>
+      <w:proofErr w:type="gramStart"/>
+      <w:r>
+        <w:t>](</w:t>
+      </w:r>
+      <w:proofErr w:type="gramEnd"/>
       <w:r>
         <w:t xml:space="preserve"> </w:t>
       </w:r>
@@ -4091,8 +5794,13 @@
     </w:p>
     <w:p>
       <w:r>
-        <w:t>Right now the system uses twitter but that lacks privacy (and many people don’t use twitter). However, the Electric Imp already has [information](</w:t>
-      </w:r>
+        <w:t>Right now the system uses twitter but that lacks privacy (and many people don’t use twitter). However, the Electric Imp already has [information</w:t>
+      </w:r>
+      <w:proofErr w:type="gramStart"/>
+      <w:r>
+        <w:t>](</w:t>
+      </w:r>
+      <w:proofErr w:type="gramEnd"/>
       <w:r>
         <w:t xml:space="preserve"> </w:t>
       </w:r>
@@ -4115,17 +5823,36 @@
           <w:rPr>
             <w:rStyle w:val="Hyperlink"/>
           </w:rPr>
-          <w:t>https://github.com/joel-wehr/electric_imp_security_system/blob/master/agent.nut</w:t>
+          <w:t>https://github.com/electricimp/reference/tree/master/webservices/twilio</w:t>
         </w:r>
       </w:hyperlink>
       <w:r>
-        <w:t>) available for texting via Twilio.</w:t>
-      </w:r>
-    </w:p>
-    <w:p>
-      <w:r>
-        <w:t>Email is also a good solution and there is [a great description](</w:t>
-      </w:r>
+        <w:t>)</w:t>
+      </w:r>
+      <w:r>
+        <w:t xml:space="preserve"> </w:t>
+      </w:r>
+      <w:r>
+        <w:t xml:space="preserve">available for texting via </w:t>
+      </w:r>
+      <w:proofErr w:type="spellStart"/>
+      <w:r>
+        <w:t>Twilio</w:t>
+      </w:r>
+      <w:proofErr w:type="spellEnd"/>
+      <w:r>
+        <w:t>.</w:t>
+      </w:r>
+    </w:p>
+    <w:p>
+      <w:r>
+        <w:t>Email is also a good solution and there is [a great description</w:t>
+      </w:r>
+      <w:proofErr w:type="gramStart"/>
+      <w:r>
+        <w:t>](</w:t>
+      </w:r>
+      <w:proofErr w:type="gramEnd"/>
       <w:r>
         <w:t xml:space="preserve"> </w:t>
       </w:r>
@@ -4151,7 +5878,10 @@
     </w:p>
     <w:p>
       <w:r>
-        <w:t>Set up configuration via webpage</w:t>
+        <w:t>While creating a device specific http URL is great for setting the only two parameters, there are others we may want to set which means doing</w:t>
+      </w:r>
+      <w:r>
+        <w:t xml:space="preserve"> configuration via webpage</w:t>
       </w:r>
     </w:p>
     <w:p>
@@ -4240,7 +5970,6 @@
         </w:drawing>
       </w:r>
     </w:p>
-    <w:p/>
     <w:sectPr>
       <w:pgSz w:w="12240" w:h="15840"/>
       <w:pgMar w:top="1440" w:right="1440" w:bottom="1440" w:left="1440" w:header="720" w:footer="720" w:gutter="0"/>
@@ -5252,6 +6981,7 @@
   <w:style w:type="character" w:default="1" w:styleId="DefaultParagraphFont">
     <w:name w:val="Default Paragraph Font"/>
     <w:uiPriority w:val="1"/>
+    <w:semiHidden/>
     <w:unhideWhenUsed/>
   </w:style>
   <w:style w:type="table" w:default="1" w:styleId="TableNormal">
@@ -5751,6 +7481,7 @@
   <w:style w:type="character" w:default="1" w:styleId="DefaultParagraphFont">
     <w:name w:val="Default Paragraph Font"/>
     <w:uiPriority w:val="1"/>
+    <w:semiHidden/>
     <w:unhideWhenUsed/>
   </w:style>
   <w:style w:type="table" w:default="1" w:styleId="TableNormal">

</xml_diff>